<commit_message>
Task 6 - Alexander Korytko (Second Edition)
</commit_message>
<xml_diff>
--- a/Task 06/Alexander_Korytko/Alexander_Korytko_Task6.docx
+++ b/Task 06/Alexander_Korytko/Alexander_Korytko_Task6.docx
@@ -4,20 +4,20 @@
   <w:body>
     <w:p>
       <w:pPr>
-        <w:pStyle w:val="Heading1"/>
-      </w:pPr>
-      <w:bookmarkStart w:id="0" w:name="_Toc314836477"/>
-      <w:bookmarkStart w:id="1" w:name="_Toc315003581"/>
-      <w:bookmarkStart w:id="2" w:name="_Toc319461702"/>
+        <w:pStyle w:val="1"/>
+      </w:pPr>
+      <w:bookmarkStart w:id="0" w:name="_Toc319461702"/>
+      <w:bookmarkStart w:id="1" w:name="_Toc314836477"/>
+      <w:bookmarkStart w:id="2" w:name="_Toc315003581"/>
       <w:r>
         <w:t>Prerequisites Task</w:t>
       </w:r>
-      <w:bookmarkEnd w:id="2"/>
+      <w:bookmarkEnd w:id="0"/>
     </w:p>
     <w:p/>
     <w:p>
       <w:pPr>
-        <w:pStyle w:val="Heading2"/>
+        <w:pStyle w:val="21"/>
       </w:pPr>
       <w:bookmarkStart w:id="3" w:name="_Toc313434012"/>
       <w:bookmarkStart w:id="4" w:name="_Toc319461703"/>
@@ -29,7 +29,7 @@
     </w:p>
     <w:tbl>
       <w:tblPr>
-        <w:tblStyle w:val="MediumList2-Accent1"/>
+        <w:tblStyle w:val="2-1"/>
         <w:tblW w:w="0" w:type="auto"/>
         <w:tblLook w:val="04A0" w:firstRow="1" w:lastRow="0" w:firstColumn="1" w:lastColumn="0" w:noHBand="0" w:noVBand="1"/>
       </w:tblPr>
@@ -582,7 +582,7 @@
     <w:p/>
     <w:p>
       <w:pPr>
-        <w:pStyle w:val="Heading2"/>
+        <w:pStyle w:val="21"/>
       </w:pPr>
       <w:r>
         <w:t xml:space="preserve"> </w:t>
@@ -598,7 +598,7 @@
     <w:p/>
     <w:tbl>
       <w:tblPr>
-        <w:tblStyle w:val="MediumList2-Accent1"/>
+        <w:tblStyle w:val="2-1"/>
         <w:tblW w:w="0" w:type="auto"/>
         <w:tblLook w:val="04A0" w:firstRow="1" w:lastRow="0" w:firstColumn="1" w:lastColumn="0" w:noHBand="0" w:noVBand="1"/>
       </w:tblPr>
@@ -1333,7 +1333,7 @@
     <w:p/>
     <w:p>
       <w:pPr>
-        <w:pStyle w:val="Heading1"/>
+        <w:pStyle w:val="1"/>
       </w:pPr>
       <w:bookmarkStart w:id="9" w:name="_Toc319461705"/>
       <w:r>
@@ -1343,7 +1343,7 @@
     </w:p>
     <w:p>
       <w:pPr>
-        <w:pStyle w:val="Heading2"/>
+        <w:pStyle w:val="21"/>
       </w:pPr>
       <w:bookmarkStart w:id="10" w:name="_Toc319461706"/>
       <w:r>
@@ -1376,7 +1376,7 @@
     </w:p>
     <w:tbl>
       <w:tblPr>
-        <w:tblStyle w:val="LightShading-Accent5"/>
+        <w:tblStyle w:val="-5"/>
         <w:tblW w:w="0" w:type="auto"/>
         <w:tblLook w:val="04A0" w:firstRow="1" w:lastRow="0" w:firstColumn="1" w:lastColumn="0" w:noHBand="0" w:noVBand="1"/>
       </w:tblPr>
@@ -1526,7 +1526,7 @@
     <w:p/>
     <w:p>
       <w:pPr>
-        <w:pStyle w:val="Heading3"/>
+        <w:pStyle w:val="30"/>
       </w:pPr>
       <w:bookmarkStart w:id="16" w:name="_Toc319461707"/>
       <w:proofErr w:type="gramStart"/>
@@ -1545,7 +1545,7 @@
     <w:p/>
     <w:tbl>
       <w:tblPr>
-        <w:tblStyle w:val="LightShading-Accent5"/>
+        <w:tblStyle w:val="-5"/>
         <w:tblW w:w="10120" w:type="dxa"/>
         <w:tblLook w:val="04A0" w:firstRow="1" w:lastRow="0" w:firstColumn="1" w:lastColumn="0" w:noHBand="0" w:noVBand="1"/>
       </w:tblPr>
@@ -2327,7 +2327,7 @@
     <w:p/>
     <w:p>
       <w:pPr>
-        <w:pStyle w:val="Heading3"/>
+        <w:pStyle w:val="30"/>
       </w:pPr>
       <w:bookmarkStart w:id="17" w:name="_Toc319461708"/>
       <w:proofErr w:type="gramStart"/>
@@ -2343,7 +2343,7 @@
     <w:p/>
     <w:tbl>
       <w:tblPr>
-        <w:tblStyle w:val="LightShading-Accent5"/>
+        <w:tblStyle w:val="-5"/>
         <w:tblW w:w="9719" w:type="dxa"/>
         <w:tblLook w:val="04A0" w:firstRow="1" w:lastRow="0" w:firstColumn="1" w:lastColumn="0" w:noHBand="0" w:noVBand="1"/>
       </w:tblPr>
@@ -2680,7 +2680,7 @@
     <w:p/>
     <w:p>
       <w:pPr>
-        <w:pStyle w:val="Heading3"/>
+        <w:pStyle w:val="30"/>
       </w:pPr>
       <w:bookmarkStart w:id="18" w:name="_Toc319461709"/>
       <w:r>
@@ -2708,7 +2708,7 @@
     <w:p/>
     <w:tbl>
       <w:tblPr>
-        <w:tblStyle w:val="MediumList2-Accent5"/>
+        <w:tblStyle w:val="2-5"/>
         <w:tblW w:w="0" w:type="auto"/>
         <w:tblLook w:val="04A0" w:firstRow="1" w:lastRow="0" w:firstColumn="1" w:lastColumn="0" w:noHBand="0" w:noVBand="1"/>
       </w:tblPr>
@@ -2844,7 +2844,7 @@
           </w:p>
           <w:p>
             <w:pPr>
-              <w:pStyle w:val="ListParagraph"/>
+              <w:pStyle w:val="aff8"/>
               <w:numPr>
                 <w:ilvl w:val="0"/>
                 <w:numId w:val="18"/>
@@ -2865,7 +2865,7 @@
           </w:p>
           <w:p>
             <w:pPr>
-              <w:pStyle w:val="ListParagraph"/>
+              <w:pStyle w:val="aff8"/>
               <w:numPr>
                 <w:ilvl w:val="0"/>
                 <w:numId w:val="18"/>
@@ -3073,7 +3073,7 @@
     <w:p/>
     <w:p>
       <w:pPr>
-        <w:pStyle w:val="ListParagraph"/>
+        <w:pStyle w:val="aff8"/>
         <w:numPr>
           <w:ilvl w:val="0"/>
           <w:numId w:val="18"/>
@@ -3279,6 +3279,7 @@
         <w:rPr>
           <w:noProof/>
           <w:sz w:val="16"/>
+          <w:lang w:val="ru-RU" w:eastAsia="ru-RU"/>
         </w:rPr>
         <w:lastRenderedPageBreak/>
         <w:drawing>
@@ -3341,7 +3342,7 @@
     </w:p>
     <w:p>
       <w:pPr>
-        <w:pStyle w:val="ListParagraph"/>
+        <w:pStyle w:val="aff8"/>
         <w:numPr>
           <w:ilvl w:val="0"/>
           <w:numId w:val="18"/>
@@ -3375,13 +3376,13 @@
     </w:p>
     <w:p>
       <w:pPr>
-        <w:pStyle w:val="ListParagraph"/>
+        <w:pStyle w:val="aff8"/>
         <w:ind w:left="510"/>
       </w:pPr>
     </w:p>
     <w:p>
       <w:pPr>
-        <w:pStyle w:val="ListParagraph"/>
+        <w:pStyle w:val="aff8"/>
         <w:numPr>
           <w:ilvl w:val="0"/>
           <w:numId w:val="18"/>
@@ -3401,7 +3402,7 @@
     </w:p>
     <w:p>
       <w:pPr>
-        <w:pStyle w:val="ListParagraph"/>
+        <w:pStyle w:val="aff8"/>
         <w:numPr>
           <w:ilvl w:val="1"/>
           <w:numId w:val="18"/>
@@ -3415,7 +3416,7 @@
     </w:p>
     <w:p>
       <w:pPr>
-        <w:pStyle w:val="ListParagraph"/>
+        <w:pStyle w:val="aff8"/>
         <w:numPr>
           <w:ilvl w:val="1"/>
           <w:numId w:val="18"/>
@@ -3429,7 +3430,7 @@
     </w:p>
     <w:p>
       <w:pPr>
-        <w:pStyle w:val="ListParagraph"/>
+        <w:pStyle w:val="aff8"/>
         <w:numPr>
           <w:ilvl w:val="1"/>
           <w:numId w:val="18"/>
@@ -3443,7 +3444,7 @@
     </w:p>
     <w:p>
       <w:pPr>
-        <w:pStyle w:val="ListParagraph"/>
+        <w:pStyle w:val="aff8"/>
         <w:numPr>
           <w:ilvl w:val="1"/>
           <w:numId w:val="18"/>
@@ -3463,7 +3464,7 @@
     </w:p>
     <w:p>
       <w:pPr>
-        <w:pStyle w:val="ListParagraph"/>
+        <w:pStyle w:val="aff8"/>
         <w:numPr>
           <w:ilvl w:val="1"/>
           <w:numId w:val="18"/>
@@ -3525,6 +3526,7 @@
       <w:r>
         <w:rPr>
           <w:noProof/>
+          <w:lang w:val="ru-RU" w:eastAsia="ru-RU"/>
         </w:rPr>
         <w:drawing>
           <wp:inline distT="0" distB="0" distL="0" distR="0" wp14:anchorId="2607880F" wp14:editId="09FB6EB6">
@@ -3616,6 +3618,7 @@
       <w:r>
         <w:rPr>
           <w:noProof/>
+          <w:lang w:val="ru-RU" w:eastAsia="ru-RU"/>
         </w:rPr>
         <w:lastRenderedPageBreak/>
         <w:drawing>
@@ -3693,6 +3696,7 @@
       <w:r>
         <w:rPr>
           <w:noProof/>
+          <w:lang w:val="ru-RU" w:eastAsia="ru-RU"/>
         </w:rPr>
         <w:drawing>
           <wp:inline distT="0" distB="0" distL="0" distR="0" wp14:anchorId="5B28DFC2" wp14:editId="4A1CFE9A">
@@ -3769,6 +3773,7 @@
       <w:r>
         <w:rPr>
           <w:noProof/>
+          <w:lang w:val="ru-RU" w:eastAsia="ru-RU"/>
         </w:rPr>
         <w:drawing>
           <wp:inline distT="0" distB="0" distL="0" distR="0" wp14:anchorId="55602DB7" wp14:editId="65C6A22A">
@@ -3845,6 +3850,7 @@
       <w:r>
         <w:rPr>
           <w:noProof/>
+          <w:lang w:val="ru-RU" w:eastAsia="ru-RU"/>
         </w:rPr>
         <w:drawing>
           <wp:inline distT="0" distB="0" distL="0" distR="0" wp14:anchorId="1048198D" wp14:editId="3908E61A">
@@ -3934,6 +3940,7 @@
       <w:r>
         <w:rPr>
           <w:noProof/>
+          <w:lang w:val="ru-RU" w:eastAsia="ru-RU"/>
         </w:rPr>
         <w:lastRenderedPageBreak/>
         <w:drawing>
@@ -3999,6 +4006,7 @@
       <w:r>
         <w:rPr>
           <w:noProof/>
+          <w:lang w:val="ru-RU" w:eastAsia="ru-RU"/>
         </w:rPr>
         <w:drawing>
           <wp:inline distT="0" distB="0" distL="0" distR="0" wp14:anchorId="4E279A5D" wp14:editId="6059BD1F">
@@ -4057,7 +4065,7 @@
     </w:p>
     <w:p>
       <w:pPr>
-        <w:pStyle w:val="Heading2"/>
+        <w:pStyle w:val="21"/>
       </w:pPr>
       <w:bookmarkStart w:id="22" w:name="_Toc319461710"/>
       <w:bookmarkEnd w:id="20"/>
@@ -4104,7 +4112,7 @@
     </w:p>
     <w:tbl>
       <w:tblPr>
-        <w:tblStyle w:val="LightShading-Accent5"/>
+        <w:tblStyle w:val="-5"/>
         <w:tblW w:w="0" w:type="auto"/>
         <w:tblLook w:val="04A0" w:firstRow="1" w:lastRow="0" w:firstColumn="1" w:lastColumn="0" w:noHBand="0" w:noVBand="1"/>
       </w:tblPr>
@@ -4446,7 +4454,7 @@
     <w:p/>
     <w:p>
       <w:pPr>
-        <w:pStyle w:val="ListParagraph"/>
+        <w:pStyle w:val="aff8"/>
         <w:numPr>
           <w:ilvl w:val="0"/>
           <w:numId w:val="18"/>
@@ -4464,7 +4472,7 @@
     </w:p>
     <w:p>
       <w:pPr>
-        <w:pStyle w:val="ListParagraph"/>
+        <w:pStyle w:val="aff8"/>
         <w:numPr>
           <w:ilvl w:val="0"/>
           <w:numId w:val="18"/>
@@ -4490,7 +4498,7 @@
     </w:p>
     <w:p>
       <w:pPr>
-        <w:pStyle w:val="ListParagraph"/>
+        <w:pStyle w:val="aff8"/>
         <w:numPr>
           <w:ilvl w:val="0"/>
           <w:numId w:val="18"/>
@@ -4508,7 +4516,7 @@
     </w:p>
     <w:p>
       <w:pPr>
-        <w:pStyle w:val="ListParagraph"/>
+        <w:pStyle w:val="aff8"/>
         <w:numPr>
           <w:ilvl w:val="0"/>
           <w:numId w:val="18"/>
@@ -4526,7 +4534,7 @@
     <w:p/>
     <w:p>
       <w:pPr>
-        <w:pStyle w:val="Heading1"/>
+        <w:pStyle w:val="1"/>
       </w:pPr>
       <w:bookmarkStart w:id="26" w:name="_Toc319461711"/>
       <w:r>
@@ -4556,7 +4564,7 @@
     </w:p>
     <w:p>
       <w:pPr>
-        <w:pStyle w:val="ListParagraph"/>
+        <w:pStyle w:val="aff8"/>
         <w:numPr>
           <w:ilvl w:val="0"/>
           <w:numId w:val="18"/>
@@ -4568,7 +4576,7 @@
     </w:p>
     <w:p>
       <w:pPr>
-        <w:pStyle w:val="ListParagraph"/>
+        <w:pStyle w:val="aff8"/>
         <w:numPr>
           <w:ilvl w:val="0"/>
           <w:numId w:val="18"/>
@@ -4580,7 +4588,7 @@
     </w:p>
     <w:p>
       <w:pPr>
-        <w:pStyle w:val="Heading2"/>
+        <w:pStyle w:val="21"/>
       </w:pPr>
       <w:bookmarkStart w:id="28" w:name="_Toc319461712"/>
       <w:r>
@@ -4659,7 +4667,7 @@
     </w:p>
     <w:p>
       <w:pPr>
-        <w:pStyle w:val="ListParagraph"/>
+        <w:pStyle w:val="aff8"/>
         <w:ind w:left="510"/>
       </w:pPr>
       <w:bookmarkStart w:id="31" w:name="_Hlk319461606"/>
@@ -4678,13 +4686,13 @@
     <w:bookmarkEnd w:id="31"/>
     <w:p>
       <w:pPr>
-        <w:pStyle w:val="ListParagraph"/>
+        <w:pStyle w:val="aff8"/>
         <w:ind w:left="510"/>
       </w:pPr>
     </w:p>
     <w:p>
       <w:pPr>
-        <w:pStyle w:val="ListParagraph"/>
+        <w:pStyle w:val="aff8"/>
         <w:ind w:left="510"/>
       </w:pPr>
       <w:r>
@@ -4693,7 +4701,7 @@
     </w:p>
     <w:p>
       <w:pPr>
-        <w:pStyle w:val="ListParagraph"/>
+        <w:pStyle w:val="aff8"/>
         <w:ind w:left="510" w:firstLine="210"/>
       </w:pPr>
       <w:r>
@@ -4702,7 +4710,7 @@
     </w:p>
     <w:p>
       <w:pPr>
-        <w:pStyle w:val="ListParagraph"/>
+        <w:pStyle w:val="aff8"/>
         <w:ind w:left="510" w:firstLine="210"/>
       </w:pPr>
       <w:r>
@@ -4711,7 +4719,7 @@
     </w:p>
     <w:p>
       <w:pPr>
-        <w:pStyle w:val="ListParagraph"/>
+        <w:pStyle w:val="aff8"/>
         <w:ind w:left="510"/>
       </w:pPr>
       <w:r>
@@ -4720,7 +4728,7 @@
     </w:p>
     <w:p>
       <w:pPr>
-        <w:pStyle w:val="ListParagraph"/>
+        <w:pStyle w:val="aff8"/>
         <w:ind w:left="510" w:firstLine="210"/>
       </w:pPr>
       <w:r>
@@ -4729,7 +4737,7 @@
     </w:p>
     <w:p>
       <w:pPr>
-        <w:pStyle w:val="ListParagraph"/>
+        <w:pStyle w:val="aff8"/>
         <w:ind w:left="510" w:firstLine="210"/>
       </w:pPr>
       <w:r>
@@ -4738,7 +4746,7 @@
     </w:p>
     <w:p>
       <w:pPr>
-        <w:pStyle w:val="ListParagraph"/>
+        <w:pStyle w:val="aff8"/>
         <w:ind w:left="510"/>
       </w:pPr>
       <w:r>
@@ -4747,7 +4755,7 @@
     </w:p>
     <w:p>
       <w:pPr>
-        <w:pStyle w:val="ListParagraph"/>
+        <w:pStyle w:val="aff8"/>
         <w:ind w:left="510" w:firstLine="210"/>
       </w:pPr>
       <w:r>
@@ -4756,7 +4764,7 @@
     </w:p>
     <w:p>
       <w:pPr>
-        <w:pStyle w:val="ListParagraph"/>
+        <w:pStyle w:val="aff8"/>
         <w:ind w:left="510" w:firstLine="210"/>
       </w:pPr>
       <w:r>
@@ -4768,56 +4776,54 @@
     </w:p>
     <w:p>
       <w:pPr>
-        <w:pStyle w:val="ListParagraph"/>
+        <w:pStyle w:val="aff8"/>
         <w:ind w:left="510"/>
       </w:pPr>
-      <w:bookmarkStart w:id="33" w:name="_GoBack"/>
+    </w:p>
+    <w:p>
+      <w:pPr>
+        <w:pStyle w:val="1"/>
+      </w:pPr>
+      <w:bookmarkStart w:id="33" w:name="_Toc319461713"/>
+      <w:r>
+        <w:t xml:space="preserve">OLAP – Develop Star-Scheme and </w:t>
+      </w:r>
+      <w:proofErr w:type="spellStart"/>
+      <w:r>
+        <w:t>SnowFlake</w:t>
+      </w:r>
+      <w:proofErr w:type="spellEnd"/>
+      <w:r>
+        <w:t xml:space="preserve"> Scheme.</w:t>
+      </w:r>
       <w:bookmarkEnd w:id="33"/>
     </w:p>
     <w:p>
       <w:pPr>
-        <w:pStyle w:val="Heading1"/>
-      </w:pPr>
-      <w:bookmarkStart w:id="34" w:name="_Toc319461713"/>
-      <w:r>
-        <w:t xml:space="preserve">OLAP – Develop Star-Scheme and </w:t>
-      </w:r>
-      <w:proofErr w:type="spellStart"/>
-      <w:r>
-        <w:t>SnowFlake</w:t>
-      </w:r>
-      <w:proofErr w:type="spellEnd"/>
-      <w:r>
-        <w:t xml:space="preserve"> Scheme.</w:t>
+        <w:pStyle w:val="21"/>
+      </w:pPr>
+      <w:bookmarkStart w:id="34" w:name="_Toc319461714"/>
+      <w:bookmarkStart w:id="35" w:name="_Hlk319455888"/>
+      <w:r>
+        <w:t>Task 0</w:t>
+      </w:r>
+      <w:r>
+        <w:t>4</w:t>
+      </w:r>
+      <w:r>
+        <w:t xml:space="preserve"> – Develop Star-Scheme physical diagram</w:t>
       </w:r>
       <w:bookmarkEnd w:id="34"/>
     </w:p>
     <w:p>
-      <w:pPr>
-        <w:pStyle w:val="Heading2"/>
-      </w:pPr>
-      <w:bookmarkStart w:id="35" w:name="_Toc319461714"/>
-      <w:bookmarkStart w:id="36" w:name="_Hlk319455888"/>
-      <w:r>
-        <w:t>Task 0</w:t>
-      </w:r>
-      <w:r>
-        <w:t>4</w:t>
-      </w:r>
-      <w:r>
-        <w:t xml:space="preserve"> – Develop Star-Scheme physical diagram</w:t>
-      </w:r>
-      <w:bookmarkEnd w:id="35"/>
-    </w:p>
-    <w:p>
-      <w:bookmarkStart w:id="37" w:name="_Hlk319461597"/>
+      <w:bookmarkStart w:id="36" w:name="_Hlk319461597"/>
     </w:p>
     <w:p>
       <w:pPr>
         <w:spacing w:line="276" w:lineRule="auto"/>
         <w:ind w:firstLine="720"/>
       </w:pPr>
-      <w:bookmarkStart w:id="38" w:name="_Hlk319461591"/>
+      <w:bookmarkStart w:id="37" w:name="_Hlk319461591"/>
       <w:r>
         <w:rPr>
           <w:b/>
@@ -4828,23 +4834,23 @@
       <w:r>
         <w:t xml:space="preserve"> </w:t>
       </w:r>
-      <w:bookmarkStart w:id="39" w:name="_Hlk319461584"/>
+      <w:bookmarkStart w:id="38" w:name="_Hlk319461584"/>
+      <w:bookmarkEnd w:id="37"/>
+      <w:r>
+        <w:t xml:space="preserve">is to </w:t>
+      </w:r>
+      <w:r>
+        <w:t xml:space="preserve">create </w:t>
+      </w:r>
+      <w:bookmarkStart w:id="39" w:name="_Hlk319461627"/>
+      <w:r>
+        <w:t xml:space="preserve">Star Physical diagram </w:t>
+      </w:r>
+      <w:bookmarkEnd w:id="39"/>
+      <w:r>
+        <w:t>and Logical diagram of solution.</w:t>
+      </w:r>
       <w:bookmarkEnd w:id="38"/>
-      <w:r>
-        <w:t xml:space="preserve">is to </w:t>
-      </w:r>
-      <w:r>
-        <w:t xml:space="preserve">create </w:t>
-      </w:r>
-      <w:bookmarkStart w:id="40" w:name="_Hlk319461627"/>
-      <w:r>
-        <w:t xml:space="preserve">Star Physical diagram </w:t>
-      </w:r>
-      <w:bookmarkEnd w:id="40"/>
-      <w:r>
-        <w:t>and Logical diagram of solution.</w:t>
-      </w:r>
-      <w:bookmarkEnd w:id="39"/>
     </w:p>
     <w:p>
       <w:pPr>
@@ -4871,15 +4877,15 @@
     </w:p>
     <w:p>
       <w:pPr>
-        <w:pStyle w:val="ListParagraph"/>
+        <w:pStyle w:val="aff8"/>
         <w:ind w:left="510"/>
       </w:pPr>
-      <w:bookmarkStart w:id="41" w:name="_Hlk319461653"/>
-      <w:bookmarkEnd w:id="37"/>
-    </w:p>
-    <w:p>
-      <w:pPr>
-        <w:pStyle w:val="ListParagraph"/>
+      <w:bookmarkStart w:id="40" w:name="_Hlk319461653"/>
+      <w:bookmarkEnd w:id="36"/>
+    </w:p>
+    <w:p>
+      <w:pPr>
+        <w:pStyle w:val="aff8"/>
         <w:ind w:left="510"/>
       </w:pPr>
       <w:r>
@@ -4888,21 +4894,21 @@
     </w:p>
     <w:p>
       <w:pPr>
-        <w:pStyle w:val="ListParagraph"/>
+        <w:pStyle w:val="aff8"/>
         <w:numPr>
           <w:ilvl w:val="1"/>
           <w:numId w:val="18"/>
         </w:numPr>
       </w:pPr>
-      <w:bookmarkStart w:id="42" w:name="_Hlk319461641"/>
-      <w:bookmarkEnd w:id="41"/>
+      <w:bookmarkStart w:id="41" w:name="_Hlk319461641"/>
+      <w:bookmarkEnd w:id="40"/>
       <w:r>
         <w:t>Physical diagram</w:t>
       </w:r>
     </w:p>
     <w:p>
       <w:pPr>
-        <w:pStyle w:val="ListParagraph"/>
+        <w:pStyle w:val="aff8"/>
         <w:ind w:left="1230"/>
       </w:pPr>
     </w:p>
@@ -4910,12 +4916,13 @@
       <w:r>
         <w:rPr>
           <w:noProof/>
+          <w:lang w:val="ru-RU" w:eastAsia="ru-RU"/>
         </w:rPr>
         <w:drawing>
-          <wp:inline distT="0" distB="0" distL="0" distR="0">
-            <wp:extent cx="6289675" cy="5208270"/>
-            <wp:effectExtent l="0" t="0" r="0" b="0"/>
-            <wp:docPr id="17" name="Picture 17"/>
+          <wp:inline distT="0" distB="0" distL="0" distR="0" wp14:anchorId="44438830" wp14:editId="3C348785">
+            <wp:extent cx="6152515" cy="4916805"/>
+            <wp:effectExtent l="0" t="0" r="635" b="0"/>
+            <wp:docPr id="9" name="Рисунок 9"/>
             <wp:cNvGraphicFramePr>
               <a:graphicFrameLocks xmlns:a="http://schemas.openxmlformats.org/drawingml/2006/main" noChangeAspect="1"/>
             </wp:cNvGraphicFramePr>
@@ -4923,36 +4930,23 @@
               <a:graphicData uri="http://schemas.openxmlformats.org/drawingml/2006/picture">
                 <pic:pic xmlns:pic="http://schemas.openxmlformats.org/drawingml/2006/picture">
                   <pic:nvPicPr>
-                    <pic:cNvPr id="0" name="Picture 15"/>
-                    <pic:cNvPicPr>
-                      <a:picLocks noChangeAspect="1" noChangeArrowheads="1"/>
-                    </pic:cNvPicPr>
+                    <pic:cNvPr id="0" name=""/>
+                    <pic:cNvPicPr/>
                   </pic:nvPicPr>
                   <pic:blipFill>
-                    <a:blip r:embed="rId16">
-                      <a:extLst>
-                        <a:ext uri="{28A0092B-C50C-407E-A947-70E740481C1C}">
-                          <a14:useLocalDpi xmlns:a14="http://schemas.microsoft.com/office/drawing/2010/main" val="0"/>
-                        </a:ext>
-                      </a:extLst>
-                    </a:blip>
-                    <a:srcRect/>
+                    <a:blip r:embed="rId16"/>
                     <a:stretch>
                       <a:fillRect/>
                     </a:stretch>
                   </pic:blipFill>
-                  <pic:spPr bwMode="auto">
+                  <pic:spPr>
                     <a:xfrm>
                       <a:off x="0" y="0"/>
-                      <a:ext cx="6289675" cy="5208270"/>
+                      <a:ext cx="6152515" cy="4916805"/>
                     </a:xfrm>
                     <a:prstGeom prst="rect">
                       <a:avLst/>
                     </a:prstGeom>
-                    <a:noFill/>
-                    <a:ln>
-                      <a:noFill/>
-                    </a:ln>
                   </pic:spPr>
                 </pic:pic>
               </a:graphicData>
@@ -4978,9 +4972,10 @@
     <w:p/>
     <w:p/>
     <w:p/>
-    <w:p>
-      <w:pPr>
-        <w:pStyle w:val="ListParagraph"/>
+    <w:p/>
+    <w:p>
+      <w:pPr>
+        <w:pStyle w:val="aff8"/>
         <w:numPr>
           <w:ilvl w:val="1"/>
           <w:numId w:val="18"/>
@@ -4995,12 +4990,13 @@
       <w:r>
         <w:rPr>
           <w:noProof/>
+          <w:lang w:val="ru-RU" w:eastAsia="ru-RU"/>
         </w:rPr>
         <w:drawing>
-          <wp:inline distT="0" distB="0" distL="0" distR="0">
-            <wp:extent cx="6297295" cy="4786630"/>
-            <wp:effectExtent l="0" t="0" r="8255" b="0"/>
-            <wp:docPr id="16" name="Picture 16"/>
+          <wp:inline distT="0" distB="0" distL="0" distR="0" wp14:anchorId="19947226" wp14:editId="55F9390A">
+            <wp:extent cx="6152515" cy="4135755"/>
+            <wp:effectExtent l="0" t="0" r="635" b="0"/>
+            <wp:docPr id="10" name="Рисунок 10"/>
             <wp:cNvGraphicFramePr>
               <a:graphicFrameLocks xmlns:a="http://schemas.openxmlformats.org/drawingml/2006/main" noChangeAspect="1"/>
             </wp:cNvGraphicFramePr>
@@ -5008,36 +5004,23 @@
               <a:graphicData uri="http://schemas.openxmlformats.org/drawingml/2006/picture">
                 <pic:pic xmlns:pic="http://schemas.openxmlformats.org/drawingml/2006/picture">
                   <pic:nvPicPr>
-                    <pic:cNvPr id="0" name="Picture 14"/>
-                    <pic:cNvPicPr>
-                      <a:picLocks noChangeAspect="1" noChangeArrowheads="1"/>
-                    </pic:cNvPicPr>
+                    <pic:cNvPr id="0" name=""/>
+                    <pic:cNvPicPr/>
                   </pic:nvPicPr>
                   <pic:blipFill>
-                    <a:blip r:embed="rId17">
-                      <a:extLst>
-                        <a:ext uri="{28A0092B-C50C-407E-A947-70E740481C1C}">
-                          <a14:useLocalDpi xmlns:a14="http://schemas.microsoft.com/office/drawing/2010/main" val="0"/>
-                        </a:ext>
-                      </a:extLst>
-                    </a:blip>
-                    <a:srcRect/>
+                    <a:blip r:embed="rId17"/>
                     <a:stretch>
                       <a:fillRect/>
                     </a:stretch>
                   </pic:blipFill>
-                  <pic:spPr bwMode="auto">
+                  <pic:spPr>
                     <a:xfrm>
                       <a:off x="0" y="0"/>
-                      <a:ext cx="6297295" cy="4786630"/>
+                      <a:ext cx="6152515" cy="4135755"/>
                     </a:xfrm>
                     <a:prstGeom prst="rect">
                       <a:avLst/>
                     </a:prstGeom>
-                    <a:noFill/>
-                    <a:ln>
-                      <a:noFill/>
-                    </a:ln>
                   </pic:spPr>
                 </pic:pic>
               </a:graphicData>
@@ -5068,12 +5051,15 @@
     <w:p/>
     <w:p/>
     <w:p/>
-    <w:p>
-      <w:pPr>
-        <w:pStyle w:val="Heading2"/>
-      </w:pPr>
-      <w:bookmarkStart w:id="43" w:name="_Toc319461715"/>
-      <w:bookmarkEnd w:id="42"/>
+    <w:p/>
+    <w:p/>
+    <w:p/>
+    <w:p>
+      <w:pPr>
+        <w:pStyle w:val="21"/>
+      </w:pPr>
+      <w:bookmarkStart w:id="42" w:name="_Toc319461715"/>
+      <w:bookmarkEnd w:id="41"/>
       <w:r>
         <w:lastRenderedPageBreak/>
         <w:t>Task 05</w:t>
@@ -5089,11 +5075,11 @@
       <w:r>
         <w:t xml:space="preserve"> physical diagram</w:t>
       </w:r>
-      <w:bookmarkEnd w:id="43"/>
-    </w:p>
-    <w:bookmarkEnd w:id="0"/>
+      <w:bookmarkEnd w:id="42"/>
+    </w:p>
     <w:bookmarkEnd w:id="1"/>
-    <w:bookmarkEnd w:id="36"/>
+    <w:bookmarkEnd w:id="2"/>
+    <w:bookmarkEnd w:id="35"/>
     <w:p/>
     <w:p>
       <w:pPr>
@@ -5124,7 +5110,7 @@
     </w:p>
     <w:p>
       <w:pPr>
-        <w:pStyle w:val="ListParagraph"/>
+        <w:pStyle w:val="aff8"/>
         <w:ind w:left="510"/>
       </w:pPr>
     </w:p>
@@ -5148,7 +5134,7 @@
     <w:p/>
     <w:p>
       <w:pPr>
-        <w:pStyle w:val="ListParagraph"/>
+        <w:pStyle w:val="aff8"/>
         <w:ind w:left="510"/>
       </w:pPr>
       <w:r>
@@ -5157,7 +5143,7 @@
     </w:p>
     <w:p>
       <w:pPr>
-        <w:pStyle w:val="ListParagraph"/>
+        <w:pStyle w:val="aff8"/>
         <w:numPr>
           <w:ilvl w:val="1"/>
           <w:numId w:val="18"/>
@@ -5169,24 +5155,25 @@
     </w:p>
     <w:p>
       <w:pPr>
-        <w:pStyle w:val="ListParagraph"/>
+        <w:pStyle w:val="aff8"/>
         <w:ind w:left="1230"/>
       </w:pPr>
     </w:p>
     <w:p>
       <w:pPr>
-        <w:pStyle w:val="ListParagraph"/>
+        <w:pStyle w:val="aff8"/>
         <w:ind w:left="0"/>
       </w:pPr>
       <w:r>
         <w:rPr>
           <w:noProof/>
+          <w:lang w:val="ru-RU" w:eastAsia="ru-RU"/>
         </w:rPr>
         <w:drawing>
-          <wp:inline distT="0" distB="0" distL="0" distR="0">
-            <wp:extent cx="6290945" cy="4791710"/>
-            <wp:effectExtent l="0" t="0" r="0" b="8890"/>
-            <wp:docPr id="15" name="Picture 15"/>
+          <wp:inline distT="0" distB="0" distL="0" distR="0" wp14:anchorId="5ED9E90C" wp14:editId="361CA66A">
+            <wp:extent cx="6152515" cy="4125595"/>
+            <wp:effectExtent l="0" t="0" r="635" b="8255"/>
+            <wp:docPr id="11" name="Рисунок 11"/>
             <wp:cNvGraphicFramePr>
               <a:graphicFrameLocks xmlns:a="http://schemas.openxmlformats.org/drawingml/2006/main" noChangeAspect="1"/>
             </wp:cNvGraphicFramePr>
@@ -5194,36 +5181,23 @@
               <a:graphicData uri="http://schemas.openxmlformats.org/drawingml/2006/picture">
                 <pic:pic xmlns:pic="http://schemas.openxmlformats.org/drawingml/2006/picture">
                   <pic:nvPicPr>
-                    <pic:cNvPr id="0" name="Picture 13"/>
-                    <pic:cNvPicPr>
-                      <a:picLocks noChangeAspect="1" noChangeArrowheads="1"/>
-                    </pic:cNvPicPr>
+                    <pic:cNvPr id="0" name=""/>
+                    <pic:cNvPicPr/>
                   </pic:nvPicPr>
                   <pic:blipFill>
-                    <a:blip r:embed="rId18">
-                      <a:extLst>
-                        <a:ext uri="{28A0092B-C50C-407E-A947-70E740481C1C}">
-                          <a14:useLocalDpi xmlns:a14="http://schemas.microsoft.com/office/drawing/2010/main" val="0"/>
-                        </a:ext>
-                      </a:extLst>
-                    </a:blip>
-                    <a:srcRect/>
+                    <a:blip r:embed="rId18"/>
                     <a:stretch>
                       <a:fillRect/>
                     </a:stretch>
                   </pic:blipFill>
-                  <pic:spPr bwMode="auto">
+                  <pic:spPr>
                     <a:xfrm>
                       <a:off x="0" y="0"/>
-                      <a:ext cx="6290945" cy="4791710"/>
+                      <a:ext cx="6152515" cy="4125595"/>
                     </a:xfrm>
                     <a:prstGeom prst="rect">
                       <a:avLst/>
                     </a:prstGeom>
-                    <a:noFill/>
-                    <a:ln>
-                      <a:noFill/>
-                    </a:ln>
                   </pic:spPr>
                 </pic:pic>
               </a:graphicData>
@@ -5234,109 +5208,128 @@
     </w:p>
     <w:p>
       <w:pPr>
-        <w:pStyle w:val="ListParagraph"/>
+        <w:pStyle w:val="aff8"/>
         <w:ind w:left="0"/>
       </w:pPr>
     </w:p>
     <w:p>
       <w:pPr>
-        <w:pStyle w:val="ListParagraph"/>
+        <w:pStyle w:val="aff8"/>
         <w:ind w:left="0"/>
       </w:pPr>
     </w:p>
     <w:p>
       <w:pPr>
-        <w:pStyle w:val="ListParagraph"/>
+        <w:pStyle w:val="aff8"/>
         <w:ind w:left="0"/>
       </w:pPr>
     </w:p>
     <w:p>
       <w:pPr>
-        <w:pStyle w:val="ListParagraph"/>
+        <w:pStyle w:val="aff8"/>
         <w:ind w:left="0"/>
       </w:pPr>
     </w:p>
     <w:p>
       <w:pPr>
-        <w:pStyle w:val="ListParagraph"/>
+        <w:pStyle w:val="aff8"/>
         <w:ind w:left="0"/>
       </w:pPr>
     </w:p>
     <w:p>
       <w:pPr>
-        <w:pStyle w:val="ListParagraph"/>
+        <w:pStyle w:val="aff8"/>
         <w:ind w:left="0"/>
       </w:pPr>
     </w:p>
     <w:p>
       <w:pPr>
-        <w:pStyle w:val="ListParagraph"/>
+        <w:pStyle w:val="aff8"/>
         <w:ind w:left="0"/>
       </w:pPr>
     </w:p>
     <w:p>
       <w:pPr>
-        <w:pStyle w:val="ListParagraph"/>
+        <w:pStyle w:val="aff8"/>
         <w:ind w:left="0"/>
       </w:pPr>
     </w:p>
     <w:p>
       <w:pPr>
-        <w:pStyle w:val="ListParagraph"/>
+        <w:pStyle w:val="aff8"/>
         <w:ind w:left="0"/>
       </w:pPr>
     </w:p>
     <w:p>
       <w:pPr>
-        <w:pStyle w:val="ListParagraph"/>
+        <w:pStyle w:val="aff8"/>
         <w:ind w:left="0"/>
       </w:pPr>
     </w:p>
     <w:p>
       <w:pPr>
-        <w:pStyle w:val="ListParagraph"/>
+        <w:pStyle w:val="aff8"/>
         <w:ind w:left="0"/>
       </w:pPr>
     </w:p>
     <w:p>
       <w:pPr>
-        <w:pStyle w:val="ListParagraph"/>
+        <w:pStyle w:val="aff8"/>
         <w:ind w:left="0"/>
       </w:pPr>
     </w:p>
     <w:p>
       <w:pPr>
-        <w:pStyle w:val="ListParagraph"/>
+        <w:pStyle w:val="aff8"/>
         <w:ind w:left="0"/>
       </w:pPr>
     </w:p>
     <w:p>
       <w:pPr>
-        <w:pStyle w:val="ListParagraph"/>
+        <w:pStyle w:val="aff8"/>
         <w:ind w:left="0"/>
       </w:pPr>
     </w:p>
     <w:p>
       <w:pPr>
-        <w:pStyle w:val="ListParagraph"/>
+        <w:pStyle w:val="aff8"/>
         <w:ind w:left="0"/>
       </w:pPr>
     </w:p>
     <w:p>
       <w:pPr>
-        <w:pStyle w:val="ListParagraph"/>
+        <w:pStyle w:val="aff8"/>
+        <w:ind w:left="0"/>
+      </w:pPr>
+    </w:p>
+    <w:p>
+      <w:pPr>
+        <w:pStyle w:val="aff8"/>
+        <w:ind w:left="0"/>
+      </w:pPr>
+    </w:p>
+    <w:p>
+      <w:pPr>
+        <w:pStyle w:val="aff8"/>
+        <w:ind w:left="0"/>
+      </w:pPr>
+    </w:p>
+    <w:p>
+      <w:pPr>
+        <w:pStyle w:val="aff8"/>
         <w:ind w:left="142"/>
       </w:pPr>
     </w:p>
     <w:p>
       <w:pPr>
-        <w:pStyle w:val="ListParagraph"/>
+        <w:pStyle w:val="aff8"/>
         <w:numPr>
           <w:ilvl w:val="1"/>
           <w:numId w:val="18"/>
         </w:numPr>
       </w:pPr>
       <w:r>
+        <w:lastRenderedPageBreak/>
         <w:t>Logical diagram</w:t>
       </w:r>
     </w:p>
@@ -5344,12 +5337,13 @@
       <w:r>
         <w:rPr>
           <w:noProof/>
+          <w:lang w:val="ru-RU" w:eastAsia="ru-RU"/>
         </w:rPr>
         <w:drawing>
-          <wp:inline distT="0" distB="0" distL="0" distR="0">
-            <wp:extent cx="6356681" cy="3825850"/>
-            <wp:effectExtent l="0" t="0" r="6350" b="3810"/>
-            <wp:docPr id="14" name="Picture 14"/>
+          <wp:inline distT="0" distB="0" distL="0" distR="0" wp14:anchorId="7EDF8C77" wp14:editId="76C6FA64">
+            <wp:extent cx="6152515" cy="3927475"/>
+            <wp:effectExtent l="0" t="0" r="635" b="0"/>
+            <wp:docPr id="12" name="Рисунок 12"/>
             <wp:cNvGraphicFramePr>
               <a:graphicFrameLocks xmlns:a="http://schemas.openxmlformats.org/drawingml/2006/main" noChangeAspect="1"/>
             </wp:cNvGraphicFramePr>
@@ -5357,36 +5351,23 @@
               <a:graphicData uri="http://schemas.openxmlformats.org/drawingml/2006/picture">
                 <pic:pic xmlns:pic="http://schemas.openxmlformats.org/drawingml/2006/picture">
                   <pic:nvPicPr>
-                    <pic:cNvPr id="0" name="Picture 12"/>
-                    <pic:cNvPicPr>
-                      <a:picLocks noChangeAspect="1" noChangeArrowheads="1"/>
-                    </pic:cNvPicPr>
+                    <pic:cNvPr id="0" name=""/>
+                    <pic:cNvPicPr/>
                   </pic:nvPicPr>
                   <pic:blipFill>
-                    <a:blip r:embed="rId19">
-                      <a:extLst>
-                        <a:ext uri="{28A0092B-C50C-407E-A947-70E740481C1C}">
-                          <a14:useLocalDpi xmlns:a14="http://schemas.microsoft.com/office/drawing/2010/main" val="0"/>
-                        </a:ext>
-                      </a:extLst>
-                    </a:blip>
-                    <a:srcRect/>
+                    <a:blip r:embed="rId19"/>
                     <a:stretch>
                       <a:fillRect/>
                     </a:stretch>
                   </pic:blipFill>
-                  <pic:spPr bwMode="auto">
+                  <pic:spPr>
                     <a:xfrm>
                       <a:off x="0" y="0"/>
-                      <a:ext cx="6356952" cy="3826013"/>
+                      <a:ext cx="6152515" cy="3927475"/>
                     </a:xfrm>
                     <a:prstGeom prst="rect">
                       <a:avLst/>
                     </a:prstGeom>
-                    <a:noFill/>
-                    <a:ln>
-                      <a:noFill/>
-                    </a:ln>
                   </pic:spPr>
                 </pic:pic>
               </a:graphicData>
@@ -5394,6 +5375,8 @@
           </wp:inline>
         </w:drawing>
       </w:r>
+      <w:bookmarkStart w:id="43" w:name="_GoBack"/>
+      <w:bookmarkEnd w:id="43"/>
     </w:p>
     <w:sectPr>
       <w:headerReference w:type="default" r:id="rId20"/>
@@ -5469,7 +5452,7 @@
         </w:tcPr>
         <w:p>
           <w:pPr>
-            <w:pStyle w:val="Header"/>
+            <w:pStyle w:val="af5"/>
             <w:rPr>
               <w:b/>
             </w:rPr>
@@ -5486,7 +5469,7 @@
         </w:tcPr>
         <w:p>
           <w:pPr>
-            <w:pStyle w:val="Header"/>
+            <w:pStyle w:val="af5"/>
             <w:rPr>
               <w:b/>
             </w:rPr>
@@ -5558,7 +5541,7 @@
             <w:rPr>
               <w:noProof/>
             </w:rPr>
-            <w:t>6</w:t>
+            <w:t>9</w:t>
           </w:r>
           <w:r>
             <w:fldChar w:fldCharType="end"/>
@@ -5566,21 +5549,34 @@
           <w:r>
             <w:t>/</w:t>
           </w:r>
-          <w:fldSimple w:instr=" NUMPAGES ">
-            <w:r>
-              <w:rPr>
-                <w:noProof/>
-              </w:rPr>
-              <w:t>10</w:t>
-            </w:r>
-          </w:fldSimple>
+          <w:r>
+            <w:fldChar w:fldCharType="begin"/>
+          </w:r>
+          <w:r>
+            <w:instrText xml:space="preserve"> NUMPAGES </w:instrText>
+          </w:r>
+          <w:r>
+            <w:fldChar w:fldCharType="separate"/>
+          </w:r>
+          <w:r>
+            <w:rPr>
+              <w:noProof/>
+            </w:rPr>
+            <w:t>10</w:t>
+          </w:r>
+          <w:r>
+            <w:rPr>
+              <w:noProof/>
+            </w:rPr>
+            <w:fldChar w:fldCharType="end"/>
+          </w:r>
         </w:p>
       </w:tc>
     </w:tr>
   </w:tbl>
   <w:p>
     <w:pPr>
-      <w:pStyle w:val="Footer"/>
+      <w:pStyle w:val="af2"/>
     </w:pPr>
   </w:p>
 </w:ftr>
@@ -5683,7 +5679,7 @@
         </w:tcPr>
         <w:p>
           <w:pPr>
-            <w:pStyle w:val="Header"/>
+            <w:pStyle w:val="af5"/>
             <w:rPr>
               <w:b/>
             </w:rPr>
@@ -5700,7 +5696,7 @@
         </w:tcPr>
         <w:p>
           <w:pPr>
-            <w:pStyle w:val="Header"/>
+            <w:pStyle w:val="af5"/>
             <w:rPr>
               <w:b/>
             </w:rPr>
@@ -5780,21 +5776,34 @@
           <w:r>
             <w:t>/</w:t>
           </w:r>
-          <w:fldSimple w:instr=" NUMPAGES ">
-            <w:r>
-              <w:rPr>
-                <w:noProof/>
-              </w:rPr>
-              <w:t>7</w:t>
-            </w:r>
-          </w:fldSimple>
+          <w:r>
+            <w:fldChar w:fldCharType="begin"/>
+          </w:r>
+          <w:r>
+            <w:instrText xml:space="preserve"> NUMPAGES </w:instrText>
+          </w:r>
+          <w:r>
+            <w:fldChar w:fldCharType="separate"/>
+          </w:r>
+          <w:r>
+            <w:rPr>
+              <w:noProof/>
+            </w:rPr>
+            <w:t>7</w:t>
+          </w:r>
+          <w:r>
+            <w:rPr>
+              <w:noProof/>
+            </w:rPr>
+            <w:fldChar w:fldCharType="end"/>
+          </w:r>
         </w:p>
       </w:tc>
     </w:tr>
   </w:tbl>
   <w:p>
     <w:pPr>
-      <w:pStyle w:val="Footer"/>
+      <w:pStyle w:val="af2"/>
     </w:pPr>
   </w:p>
 </w:ftr>
@@ -5849,7 +5858,7 @@
         </w:tcPr>
         <w:p>
           <w:pPr>
-            <w:pStyle w:val="Header"/>
+            <w:pStyle w:val="af5"/>
           </w:pPr>
           <w:r>
             <w:rPr>
@@ -5909,7 +5918,7 @@
         </w:tcPr>
         <w:p>
           <w:pPr>
-            <w:pStyle w:val="Header"/>
+            <w:pStyle w:val="af5"/>
             <w:jc w:val="right"/>
             <w:rPr>
               <w:b/>
@@ -5975,7 +5984,7 @@
         </w:tcPr>
         <w:p>
           <w:pPr>
-            <w:pStyle w:val="Header"/>
+            <w:pStyle w:val="af5"/>
             <w:rPr>
               <w:sz w:val="16"/>
               <w:szCs w:val="16"/>
@@ -5993,7 +6002,7 @@
         </w:tcPr>
         <w:p>
           <w:pPr>
-            <w:pStyle w:val="Header"/>
+            <w:pStyle w:val="af5"/>
             <w:rPr>
               <w:sz w:val="16"/>
               <w:szCs w:val="16"/>
@@ -6011,7 +6020,7 @@
         </w:tcPr>
         <w:p>
           <w:pPr>
-            <w:pStyle w:val="Header"/>
+            <w:pStyle w:val="af5"/>
             <w:jc w:val="right"/>
             <w:rPr>
               <w:b/>
@@ -6061,7 +6070,7 @@
               <w:sz w:val="16"/>
               <w:szCs w:val="16"/>
             </w:rPr>
-            <w:t>14-Mar-2012 15:08</w:t>
+            <w:t>25-Mar-2012 20:10</w:t>
           </w:r>
           <w:r>
             <w:rPr>
@@ -6076,7 +6085,7 @@
   </w:tbl>
   <w:p>
     <w:pPr>
-      <w:pStyle w:val="Header"/>
+      <w:pStyle w:val="af5"/>
       <w:rPr>
         <w:sz w:val="16"/>
         <w:szCs w:val="16"/>
@@ -6116,7 +6125,7 @@
         </w:tcPr>
         <w:p>
           <w:pPr>
-            <w:pStyle w:val="Header"/>
+            <w:pStyle w:val="af5"/>
           </w:pPr>
           <w:r>
             <w:rPr>
@@ -6176,7 +6185,7 @@
         </w:tcPr>
         <w:p>
           <w:pPr>
-            <w:pStyle w:val="Header"/>
+            <w:pStyle w:val="af5"/>
             <w:jc w:val="right"/>
             <w:rPr>
               <w:b/>
@@ -6242,7 +6251,7 @@
         </w:tcPr>
         <w:p>
           <w:pPr>
-            <w:pStyle w:val="Header"/>
+            <w:pStyle w:val="af5"/>
             <w:rPr>
               <w:sz w:val="16"/>
               <w:szCs w:val="16"/>
@@ -6260,7 +6269,7 @@
         </w:tcPr>
         <w:p>
           <w:pPr>
-            <w:pStyle w:val="Header"/>
+            <w:pStyle w:val="af5"/>
             <w:rPr>
               <w:sz w:val="16"/>
               <w:szCs w:val="16"/>
@@ -6278,7 +6287,7 @@
         </w:tcPr>
         <w:p>
           <w:pPr>
-            <w:pStyle w:val="Header"/>
+            <w:pStyle w:val="af5"/>
             <w:jc w:val="right"/>
             <w:rPr>
               <w:b/>
@@ -6328,7 +6337,7 @@
               <w:sz w:val="16"/>
               <w:szCs w:val="16"/>
             </w:rPr>
-            <w:t>14-Mar-2012 15:08</w:t>
+            <w:t>25-Mar-2012 20:10</w:t>
           </w:r>
           <w:r>
             <w:rPr>
@@ -6343,7 +6352,7 @@
   </w:tbl>
   <w:p>
     <w:pPr>
-      <w:pStyle w:val="Header"/>
+      <w:pStyle w:val="af5"/>
       <w:rPr>
         <w:sz w:val="16"/>
         <w:szCs w:val="16"/>
@@ -6362,7 +6371,7 @@
     <w:lvl w:ilvl="0">
       <w:start w:val="1"/>
       <w:numFmt w:val="decimal"/>
-      <w:pStyle w:val="ListNumber5"/>
+      <w:pStyle w:val="5"/>
       <w:lvlText w:val="%1."/>
       <w:lvlJc w:val="left"/>
       <w:pPr>
@@ -6380,7 +6389,7 @@
     <w:lvl w:ilvl="0">
       <w:start w:val="1"/>
       <w:numFmt w:val="decimal"/>
-      <w:pStyle w:val="ListNumber4"/>
+      <w:pStyle w:val="4"/>
       <w:lvlText w:val="%1."/>
       <w:lvlJc w:val="left"/>
       <w:pPr>
@@ -6398,7 +6407,7 @@
     <w:lvl w:ilvl="0">
       <w:start w:val="1"/>
       <w:numFmt w:val="decimal"/>
-      <w:pStyle w:val="ListNumber3"/>
+      <w:pStyle w:val="3"/>
       <w:lvlText w:val="%1."/>
       <w:lvlJc w:val="left"/>
       <w:pPr>
@@ -6416,7 +6425,7 @@
     <w:lvl w:ilvl="0">
       <w:start w:val="1"/>
       <w:numFmt w:val="decimal"/>
-      <w:pStyle w:val="ListNumber2"/>
+      <w:pStyle w:val="2"/>
       <w:lvlText w:val="%1."/>
       <w:lvlJc w:val="left"/>
       <w:pPr>
@@ -6434,7 +6443,7 @@
     <w:lvl w:ilvl="0">
       <w:start w:val="1"/>
       <w:numFmt w:val="bullet"/>
-      <w:pStyle w:val="ListBullet5"/>
+      <w:pStyle w:val="50"/>
       <w:lvlText w:val=""/>
       <w:lvlJc w:val="left"/>
       <w:pPr>
@@ -6455,7 +6464,7 @@
     <w:lvl w:ilvl="0">
       <w:start w:val="1"/>
       <w:numFmt w:val="bullet"/>
-      <w:pStyle w:val="ListBullet2"/>
+      <w:pStyle w:val="20"/>
       <w:lvlText w:val=""/>
       <w:lvlJc w:val="left"/>
       <w:pPr>
@@ -6476,7 +6485,7 @@
     <w:lvl w:ilvl="0">
       <w:start w:val="1"/>
       <w:numFmt w:val="decimal"/>
-      <w:pStyle w:val="ListNumber"/>
+      <w:pStyle w:val="a"/>
       <w:lvlText w:val="%1."/>
       <w:lvlJc w:val="left"/>
       <w:pPr>
@@ -6494,7 +6503,7 @@
     <w:lvl w:ilvl="0">
       <w:start w:val="1"/>
       <w:numFmt w:val="decimal"/>
-      <w:pStyle w:val="Heading1"/>
+      <w:pStyle w:val="1"/>
       <w:lvlText w:val="%1."/>
       <w:legacy w:legacy="1" w:legacySpace="120" w:legacyIndent="720"/>
       <w:lvlJc w:val="left"/>
@@ -6505,7 +6514,7 @@
     <w:lvl w:ilvl="1">
       <w:start w:val="1"/>
       <w:numFmt w:val="decimal"/>
-      <w:pStyle w:val="Heading2"/>
+      <w:pStyle w:val="21"/>
       <w:lvlText w:val="%1.%2."/>
       <w:legacy w:legacy="1" w:legacySpace="120" w:legacyIndent="720"/>
       <w:lvlJc w:val="left"/>
@@ -6516,7 +6525,7 @@
     <w:lvl w:ilvl="2">
       <w:start w:val="1"/>
       <w:numFmt w:val="decimal"/>
-      <w:pStyle w:val="Heading3"/>
+      <w:pStyle w:val="30"/>
       <w:lvlText w:val="%1.%2.%3."/>
       <w:legacy w:legacy="1" w:legacySpace="120" w:legacyIndent="720"/>
       <w:lvlJc w:val="left"/>
@@ -6527,7 +6536,7 @@
     <w:lvl w:ilvl="3">
       <w:start w:val="1"/>
       <w:numFmt w:val="decimal"/>
-      <w:pStyle w:val="Heading4"/>
+      <w:pStyle w:val="40"/>
       <w:lvlText w:val="%1.%2.%3.%4."/>
       <w:legacy w:legacy="1" w:legacySpace="120" w:legacyIndent="720"/>
       <w:lvlJc w:val="left"/>
@@ -6538,7 +6547,7 @@
     <w:lvl w:ilvl="4">
       <w:start w:val="1"/>
       <w:numFmt w:val="decimal"/>
-      <w:pStyle w:val="Heading5"/>
+      <w:pStyle w:val="51"/>
       <w:lvlText w:val="%1.%2.%3.%4.%5."/>
       <w:legacy w:legacy="1" w:legacySpace="120" w:legacyIndent="720"/>
       <w:lvlJc w:val="left"/>
@@ -6549,7 +6558,7 @@
     <w:lvl w:ilvl="5">
       <w:start w:val="1"/>
       <w:numFmt w:val="decimal"/>
-      <w:pStyle w:val="Heading6"/>
+      <w:pStyle w:val="6"/>
       <w:lvlText w:val="%1.%2.%3.%4.%5.%6."/>
       <w:legacy w:legacy="1" w:legacySpace="120" w:legacyIndent="720"/>
       <w:lvlJc w:val="left"/>
@@ -6560,7 +6569,7 @@
     <w:lvl w:ilvl="6">
       <w:start w:val="1"/>
       <w:numFmt w:val="decimal"/>
-      <w:pStyle w:val="Heading7"/>
+      <w:pStyle w:val="7"/>
       <w:lvlText w:val="%1.%2.%3.%4.%5.%6.%7."/>
       <w:legacy w:legacy="1" w:legacySpace="120" w:legacyIndent="720"/>
       <w:lvlJc w:val="left"/>
@@ -6571,7 +6580,7 @@
     <w:lvl w:ilvl="7">
       <w:start w:val="1"/>
       <w:numFmt w:val="decimal"/>
-      <w:pStyle w:val="Heading8"/>
+      <w:pStyle w:val="8"/>
       <w:lvlText w:val="%1.%2.%3.%4.%5.%6.%7.%8."/>
       <w:legacy w:legacy="1" w:legacySpace="120" w:legacyIndent="720"/>
       <w:lvlJc w:val="left"/>
@@ -6582,7 +6591,7 @@
     <w:lvl w:ilvl="8">
       <w:start w:val="1"/>
       <w:numFmt w:val="decimal"/>
-      <w:pStyle w:val="Heading9"/>
+      <w:pStyle w:val="9"/>
       <w:lvlText w:val="%1.%2.%3.%4.%5.%6.%7.%8.%9."/>
       <w:legacy w:legacy="1" w:legacySpace="120" w:legacyIndent="720"/>
       <w:lvlJc w:val="left"/>
@@ -6655,7 +6664,7 @@
     <w:lvl w:ilvl="0" w:tplc="9AE236D6">
       <w:start w:val="1"/>
       <w:numFmt w:val="bullet"/>
-      <w:pStyle w:val="ListBullet3"/>
+      <w:pStyle w:val="31"/>
       <w:lvlText w:val=""/>
       <w:lvlJc w:val="left"/>
       <w:pPr>
@@ -6910,7 +6919,7 @@
     <w:lvl w:ilvl="0" w:tplc="FBE414CA">
       <w:start w:val="1"/>
       <w:numFmt w:val="bullet"/>
-      <w:pStyle w:val="ListBullet"/>
+      <w:pStyle w:val="a0"/>
       <w:lvlText w:val=""/>
       <w:lvlJc w:val="left"/>
       <w:pPr>
@@ -7048,7 +7057,7 @@
     <w:nsid w:val="50157466"/>
     <w:multiLevelType w:val="multilevel"/>
     <w:tmpl w:val="04090023"/>
-    <w:styleLink w:val="ArticleSection"/>
+    <w:styleLink w:val="a1"/>
     <w:lvl w:ilvl="0">
       <w:start w:val="1"/>
       <w:numFmt w:val="upperRoman"/>
@@ -7280,7 +7289,7 @@
     <w:lvl w:ilvl="0" w:tplc="8618B596">
       <w:start w:val="1"/>
       <w:numFmt w:val="bullet"/>
-      <w:pStyle w:val="ListBullet4"/>
+      <w:pStyle w:val="41"/>
       <w:lvlText w:val=""/>
       <w:lvlJc w:val="left"/>
       <w:pPr>
@@ -7898,7 +7907,7 @@
     <w:lsdException w:name="Bibliography" w:semiHidden="1" w:uiPriority="37" w:unhideWhenUsed="1"/>
     <w:lsdException w:name="TOC Heading" w:semiHidden="1" w:uiPriority="39" w:unhideWhenUsed="1" w:qFormat="1"/>
   </w:latentStyles>
-  <w:style w:type="paragraph" w:default="1" w:styleId="Normal">
+  <w:style w:type="paragraph" w:default="1" w:styleId="a2">
     <w:name w:val="Normal"/>
     <w:rsid w:val="00FC18ED"/>
     <w:pPr>
@@ -7906,11 +7915,11 @@
       <w:spacing w:line="240" w:lineRule="atLeast"/>
     </w:pPr>
   </w:style>
-  <w:style w:type="paragraph" w:styleId="Heading1">
+  <w:style w:type="paragraph" w:styleId="1">
     <w:name w:val="heading 1"/>
-    <w:basedOn w:val="Normal"/>
-    <w:next w:val="BodyText"/>
-    <w:link w:val="Heading1Char"/>
+    <w:basedOn w:val="a2"/>
+    <w:next w:val="a3"/>
+    <w:link w:val="10"/>
     <w:qFormat/>
     <w:rsid w:val="00AF72D5"/>
     <w:pPr>
@@ -7931,10 +7940,10 @@
       <w:sz w:val="24"/>
     </w:rPr>
   </w:style>
-  <w:style w:type="paragraph" w:styleId="Heading2">
+  <w:style w:type="paragraph" w:styleId="21">
     <w:name w:val="heading 2"/>
-    <w:basedOn w:val="Heading1"/>
-    <w:next w:val="BodyText"/>
+    <w:basedOn w:val="1"/>
+    <w:next w:val="a3"/>
     <w:qFormat/>
     <w:rsid w:val="00BB0780"/>
     <w:pPr>
@@ -7951,10 +7960,10 @@
       <w:sz w:val="20"/>
     </w:rPr>
   </w:style>
-  <w:style w:type="paragraph" w:styleId="Heading3">
+  <w:style w:type="paragraph" w:styleId="30">
     <w:name w:val="heading 3"/>
-    <w:basedOn w:val="Heading1"/>
-    <w:next w:val="BodyText"/>
+    <w:basedOn w:val="1"/>
+    <w:next w:val="a3"/>
     <w:qFormat/>
     <w:rsid w:val="00BB0780"/>
     <w:pPr>
@@ -7973,10 +7982,10 @@
       <w:sz w:val="20"/>
     </w:rPr>
   </w:style>
-  <w:style w:type="paragraph" w:styleId="Heading4">
+  <w:style w:type="paragraph" w:styleId="40">
     <w:name w:val="heading 4"/>
-    <w:basedOn w:val="Heading1"/>
-    <w:next w:val="BodyText"/>
+    <w:basedOn w:val="1"/>
+    <w:next w:val="a3"/>
     <w:qFormat/>
     <w:rsid w:val="00BB0780"/>
     <w:pPr>
@@ -7994,10 +8003,10 @@
       <w:sz w:val="20"/>
     </w:rPr>
   </w:style>
-  <w:style w:type="paragraph" w:styleId="Heading5">
+  <w:style w:type="paragraph" w:styleId="51">
     <w:name w:val="heading 5"/>
-    <w:basedOn w:val="Normal"/>
-    <w:next w:val="BodyText"/>
+    <w:basedOn w:val="a2"/>
+    <w:next w:val="a3"/>
     <w:rsid w:val="00BB0780"/>
     <w:pPr>
       <w:numPr>
@@ -8015,10 +8024,10 @@
       <w:sz w:val="22"/>
     </w:rPr>
   </w:style>
-  <w:style w:type="paragraph" w:styleId="Heading6">
+  <w:style w:type="paragraph" w:styleId="6">
     <w:name w:val="heading 6"/>
-    <w:basedOn w:val="Normal"/>
-    <w:next w:val="BodyText"/>
+    <w:basedOn w:val="a2"/>
+    <w:next w:val="a3"/>
     <w:rsid w:val="00BB0780"/>
     <w:pPr>
       <w:numPr>
@@ -8037,10 +8046,10 @@
       <w:sz w:val="22"/>
     </w:rPr>
   </w:style>
-  <w:style w:type="paragraph" w:styleId="Heading7">
+  <w:style w:type="paragraph" w:styleId="7">
     <w:name w:val="heading 7"/>
-    <w:basedOn w:val="Normal"/>
-    <w:next w:val="BodyText"/>
+    <w:basedOn w:val="a2"/>
+    <w:next w:val="a3"/>
     <w:rsid w:val="00BB0780"/>
     <w:pPr>
       <w:numPr>
@@ -8055,10 +8064,10 @@
       <w:outlineLvl w:val="6"/>
     </w:pPr>
   </w:style>
-  <w:style w:type="paragraph" w:styleId="Heading8">
+  <w:style w:type="paragraph" w:styleId="8">
     <w:name w:val="heading 8"/>
-    <w:basedOn w:val="Normal"/>
-    <w:next w:val="BodyText"/>
+    <w:basedOn w:val="a2"/>
+    <w:next w:val="a3"/>
     <w:rsid w:val="00BB0780"/>
     <w:pPr>
       <w:numPr>
@@ -8076,10 +8085,10 @@
       <w:i/>
     </w:rPr>
   </w:style>
-  <w:style w:type="paragraph" w:styleId="Heading9">
+  <w:style w:type="paragraph" w:styleId="9">
     <w:name w:val="heading 9"/>
-    <w:basedOn w:val="Normal"/>
-    <w:next w:val="BodyText"/>
+    <w:basedOn w:val="a2"/>
+    <w:next w:val="a3"/>
     <w:rsid w:val="00BB0780"/>
     <w:pPr>
       <w:numPr>
@@ -8099,13 +8108,13 @@
       <w:sz w:val="18"/>
     </w:rPr>
   </w:style>
-  <w:style w:type="character" w:default="1" w:styleId="DefaultParagraphFont">
+  <w:style w:type="character" w:default="1" w:styleId="a4">
     <w:name w:val="Default Paragraph Font"/>
     <w:uiPriority w:val="1"/>
     <w:semiHidden/>
     <w:unhideWhenUsed/>
   </w:style>
-  <w:style w:type="table" w:default="1" w:styleId="TableNormal">
+  <w:style w:type="table" w:default="1" w:styleId="a5">
     <w:name w:val="Normal Table"/>
     <w:uiPriority w:val="99"/>
     <w:semiHidden/>
@@ -8120,15 +8129,15 @@
       </w:tblCellMar>
     </w:tblPr>
   </w:style>
-  <w:style w:type="numbering" w:default="1" w:styleId="NoList">
+  <w:style w:type="numbering" w:default="1" w:styleId="a6">
     <w:name w:val="No List"/>
     <w:uiPriority w:val="99"/>
     <w:semiHidden/>
     <w:unhideWhenUsed/>
   </w:style>
-  <w:style w:type="numbering" w:styleId="ArticleSection">
+  <w:style w:type="numbering" w:styleId="a1">
     <w:name w:val="Outline List 3"/>
-    <w:basedOn w:val="NoList"/>
+    <w:basedOn w:val="a6"/>
     <w:rsid w:val="000E5733"/>
     <w:pPr>
       <w:numPr>
@@ -8136,9 +8145,9 @@
       </w:numPr>
     </w:pPr>
   </w:style>
-  <w:style w:type="paragraph" w:styleId="BalloonText">
+  <w:style w:type="paragraph" w:styleId="a7">
     <w:name w:val="Balloon Text"/>
-    <w:basedOn w:val="Normal"/>
+    <w:basedOn w:val="a2"/>
     <w:semiHidden/>
     <w:rsid w:val="000E5733"/>
     <w:rPr>
@@ -8147,19 +8156,19 @@
       <w:szCs w:val="16"/>
     </w:rPr>
   </w:style>
-  <w:style w:type="paragraph" w:styleId="BlockText">
+  <w:style w:type="paragraph" w:styleId="a8">
     <w:name w:val="Block Text"/>
-    <w:basedOn w:val="Normal"/>
+    <w:basedOn w:val="a2"/>
     <w:rsid w:val="000E5733"/>
     <w:pPr>
       <w:spacing w:after="120"/>
       <w:ind w:left="567" w:right="1440"/>
     </w:pPr>
   </w:style>
-  <w:style w:type="paragraph" w:styleId="BodyText">
+  <w:style w:type="paragraph" w:styleId="a3">
     <w:name w:val="Body Text"/>
-    <w:basedOn w:val="Normal"/>
-    <w:link w:val="BodyTextChar"/>
+    <w:basedOn w:val="a2"/>
+    <w:link w:val="a9"/>
     <w:qFormat/>
     <w:rsid w:val="000E5733"/>
     <w:pPr>
@@ -8167,10 +8176,10 @@
       <w:spacing w:after="120"/>
     </w:pPr>
   </w:style>
-  <w:style w:type="paragraph" w:styleId="Caption">
+  <w:style w:type="paragraph" w:styleId="aa">
     <w:name w:val="caption"/>
-    <w:basedOn w:val="Normal"/>
-    <w:next w:val="Normal"/>
+    <w:basedOn w:val="a2"/>
+    <w:next w:val="a2"/>
     <w:rsid w:val="000E5733"/>
     <w:pPr>
       <w:spacing w:before="120" w:after="120"/>
@@ -8180,9 +8189,9 @@
       <w:bCs/>
     </w:rPr>
   </w:style>
-  <w:style w:type="paragraph" w:styleId="Closing">
+  <w:style w:type="paragraph" w:styleId="ab">
     <w:name w:val="Closing"/>
-    <w:basedOn w:val="Normal"/>
+    <w:basedOn w:val="a2"/>
     <w:rsid w:val="000E5733"/>
     <w:pPr>
       <w:ind w:left="4320"/>
@@ -8190,7 +8199,7 @@
   </w:style>
   <w:style w:type="paragraph" w:customStyle="1" w:styleId="CodeText">
     <w:name w:val="Code Text"/>
-    <w:basedOn w:val="Normal"/>
+    <w:basedOn w:val="a2"/>
     <w:qFormat/>
     <w:rsid w:val="000E5733"/>
     <w:pPr>
@@ -8205,7 +8214,7 @@
   </w:style>
   <w:style w:type="paragraph" w:customStyle="1" w:styleId="CompanyName">
     <w:name w:val="Company Name"/>
-    <w:basedOn w:val="Normal"/>
+    <w:basedOn w:val="a2"/>
     <w:rsid w:val="000E5733"/>
     <w:pPr>
       <w:keepNext/>
@@ -8223,15 +8232,15 @@
       <w:sz w:val="32"/>
     </w:rPr>
   </w:style>
-  <w:style w:type="paragraph" w:styleId="Date">
+  <w:style w:type="paragraph" w:styleId="ac">
     <w:name w:val="Date"/>
-    <w:basedOn w:val="Normal"/>
-    <w:next w:val="Normal"/>
-    <w:rsid w:val="000E5733"/>
-  </w:style>
-  <w:style w:type="paragraph" w:styleId="DocumentMap">
+    <w:basedOn w:val="a2"/>
+    <w:next w:val="a2"/>
+    <w:rsid w:val="000E5733"/>
+  </w:style>
+  <w:style w:type="paragraph" w:styleId="ad">
     <w:name w:val="Document Map"/>
-    <w:basedOn w:val="Normal"/>
+    <w:basedOn w:val="a2"/>
     <w:semiHidden/>
     <w:rsid w:val="000E5733"/>
     <w:pPr>
@@ -8241,12 +8250,12 @@
       <w:rFonts w:ascii="Tahoma" w:hAnsi="Tahoma"/>
     </w:rPr>
   </w:style>
-  <w:style w:type="paragraph" w:styleId="E-mailSignature">
+  <w:style w:type="paragraph" w:styleId="ae">
     <w:name w:val="E-mail Signature"/>
-    <w:basedOn w:val="Normal"/>
-    <w:rsid w:val="000E5733"/>
-  </w:style>
-  <w:style w:type="character" w:styleId="Emphasis">
+    <w:basedOn w:val="a2"/>
+    <w:rsid w:val="000E5733"/>
+  </w:style>
+  <w:style w:type="character" w:styleId="af">
     <w:name w:val="Emphasis"/>
     <w:rsid w:val="000E5733"/>
     <w:rPr>
@@ -8254,9 +8263,9 @@
       <w:iCs/>
     </w:rPr>
   </w:style>
-  <w:style w:type="paragraph" w:styleId="EnvelopeAddress">
+  <w:style w:type="paragraph" w:styleId="af0">
     <w:name w:val="envelope address"/>
-    <w:basedOn w:val="Normal"/>
+    <w:basedOn w:val="a2"/>
     <w:rsid w:val="000E5733"/>
     <w:pPr>
       <w:framePr w:w="7920" w:h="1980" w:hRule="exact" w:hSpace="180" w:wrap="auto" w:hAnchor="page" w:xAlign="center" w:yAlign="bottom"/>
@@ -8268,15 +8277,15 @@
       <w:szCs w:val="24"/>
     </w:rPr>
   </w:style>
-  <w:style w:type="paragraph" w:styleId="EnvelopeReturn">
+  <w:style w:type="paragraph" w:styleId="22">
     <w:name w:val="envelope return"/>
-    <w:basedOn w:val="Normal"/>
+    <w:basedOn w:val="a2"/>
     <w:rsid w:val="000E5733"/>
     <w:rPr>
       <w:rFonts w:ascii="Arial" w:hAnsi="Arial" w:cs="Arial"/>
     </w:rPr>
   </w:style>
-  <w:style w:type="character" w:styleId="FollowedHyperlink">
+  <w:style w:type="character" w:styleId="af1">
     <w:name w:val="FollowedHyperlink"/>
     <w:rsid w:val="000E5733"/>
     <w:rPr>
@@ -8284,9 +8293,9 @@
       <w:u w:val="single"/>
     </w:rPr>
   </w:style>
-  <w:style w:type="paragraph" w:styleId="Footer">
+  <w:style w:type="paragraph" w:styleId="af2">
     <w:name w:val="footer"/>
-    <w:basedOn w:val="Normal"/>
+    <w:basedOn w:val="a2"/>
     <w:rsid w:val="000E5733"/>
     <w:pPr>
       <w:tabs>
@@ -8295,7 +8304,7 @@
       </w:tabs>
     </w:pPr>
   </w:style>
-  <w:style w:type="character" w:styleId="FootnoteReference">
+  <w:style w:type="character" w:styleId="af3">
     <w:name w:val="footnote reference"/>
     <w:semiHidden/>
     <w:rsid w:val="000E5733"/>
@@ -8304,9 +8313,9 @@
       <w:vertAlign w:val="superscript"/>
     </w:rPr>
   </w:style>
-  <w:style w:type="paragraph" w:styleId="FootnoteText">
+  <w:style w:type="paragraph" w:styleId="af4">
     <w:name w:val="footnote text"/>
-    <w:basedOn w:val="Normal"/>
+    <w:basedOn w:val="a2"/>
     <w:semiHidden/>
     <w:rsid w:val="003B0471"/>
     <w:pPr>
@@ -8320,9 +8329,9 @@
       <w:sz w:val="16"/>
     </w:rPr>
   </w:style>
-  <w:style w:type="paragraph" w:styleId="Header">
+  <w:style w:type="paragraph" w:styleId="af5">
     <w:name w:val="header"/>
-    <w:basedOn w:val="Normal"/>
+    <w:basedOn w:val="a2"/>
     <w:rsid w:val="000E5733"/>
     <w:pPr>
       <w:tabs>
@@ -8331,21 +8340,21 @@
       </w:tabs>
     </w:pPr>
   </w:style>
-  <w:style w:type="character" w:styleId="HTMLAcronym">
+  <w:style w:type="character" w:styleId="HTML">
     <w:name w:val="HTML Acronym"/>
-    <w:basedOn w:val="DefaultParagraphFont"/>
-    <w:rsid w:val="000E5733"/>
-  </w:style>
-  <w:style w:type="paragraph" w:styleId="HTMLAddress">
+    <w:basedOn w:val="a4"/>
+    <w:rsid w:val="000E5733"/>
+  </w:style>
+  <w:style w:type="paragraph" w:styleId="HTML0">
     <w:name w:val="HTML Address"/>
-    <w:basedOn w:val="Normal"/>
+    <w:basedOn w:val="a2"/>
     <w:rsid w:val="000E5733"/>
     <w:rPr>
       <w:i/>
       <w:iCs/>
     </w:rPr>
   </w:style>
-  <w:style w:type="character" w:styleId="HTMLCite">
+  <w:style w:type="character" w:styleId="HTML1">
     <w:name w:val="HTML Cite"/>
     <w:rsid w:val="000E5733"/>
     <w:rPr>
@@ -8353,7 +8362,7 @@
       <w:iCs/>
     </w:rPr>
   </w:style>
-  <w:style w:type="character" w:styleId="HTMLCode">
+  <w:style w:type="character" w:styleId="HTML2">
     <w:name w:val="HTML Code"/>
     <w:rsid w:val="000E5733"/>
     <w:rPr>
@@ -8362,7 +8371,7 @@
       <w:szCs w:val="20"/>
     </w:rPr>
   </w:style>
-  <w:style w:type="character" w:styleId="HTMLDefinition">
+  <w:style w:type="character" w:styleId="HTML3">
     <w:name w:val="HTML Definition"/>
     <w:rsid w:val="000E5733"/>
     <w:rPr>
@@ -8370,7 +8379,7 @@
       <w:iCs/>
     </w:rPr>
   </w:style>
-  <w:style w:type="character" w:styleId="HTMLKeyboard">
+  <w:style w:type="character" w:styleId="HTML4">
     <w:name w:val="HTML Keyboard"/>
     <w:rsid w:val="000E5733"/>
     <w:rPr>
@@ -8379,17 +8388,17 @@
       <w:szCs w:val="20"/>
     </w:rPr>
   </w:style>
-  <w:style w:type="paragraph" w:styleId="HTMLPreformatted">
+  <w:style w:type="paragraph" w:styleId="HTML5">
     <w:name w:val="HTML Preformatted"/>
-    <w:basedOn w:val="Normal"/>
-    <w:link w:val="HTMLPreformattedChar"/>
+    <w:basedOn w:val="a2"/>
+    <w:link w:val="HTML6"/>
     <w:uiPriority w:val="99"/>
     <w:rsid w:val="000E5733"/>
     <w:rPr>
       <w:rFonts w:ascii="Courier New" w:hAnsi="Courier New" w:cs="Courier New"/>
     </w:rPr>
   </w:style>
-  <w:style w:type="character" w:styleId="HTMLTypewriter">
+  <w:style w:type="character" w:styleId="HTML7">
     <w:name w:val="HTML Typewriter"/>
     <w:rsid w:val="000E5733"/>
     <w:rPr>
@@ -8398,7 +8407,7 @@
       <w:szCs w:val="20"/>
     </w:rPr>
   </w:style>
-  <w:style w:type="character" w:styleId="HTMLVariable">
+  <w:style w:type="character" w:styleId="HTML8">
     <w:name w:val="HTML Variable"/>
     <w:rsid w:val="000E5733"/>
     <w:rPr>
@@ -8406,7 +8415,7 @@
       <w:iCs/>
     </w:rPr>
   </w:style>
-  <w:style w:type="character" w:styleId="Hyperlink">
+  <w:style w:type="character" w:styleId="af6">
     <w:name w:val="Hyperlink"/>
     <w:uiPriority w:val="99"/>
     <w:qFormat/>
@@ -8416,82 +8425,82 @@
       <w:u w:val="single"/>
     </w:rPr>
   </w:style>
-  <w:style w:type="paragraph" w:styleId="Index1">
+  <w:style w:type="paragraph" w:styleId="11">
     <w:name w:val="index 1"/>
-    <w:basedOn w:val="Normal"/>
+    <w:basedOn w:val="a2"/>
     <w:semiHidden/>
     <w:rsid w:val="000E5733"/>
     <w:pPr>
       <w:ind w:left="202" w:hanging="202"/>
     </w:pPr>
   </w:style>
-  <w:style w:type="paragraph" w:styleId="Index2">
+  <w:style w:type="paragraph" w:styleId="23">
     <w:name w:val="index 2"/>
-    <w:basedOn w:val="Normal"/>
+    <w:basedOn w:val="a2"/>
     <w:semiHidden/>
     <w:rsid w:val="000E5733"/>
     <w:pPr>
       <w:ind w:left="404" w:hanging="202"/>
     </w:pPr>
   </w:style>
-  <w:style w:type="paragraph" w:styleId="Index3">
+  <w:style w:type="paragraph" w:styleId="32">
     <w:name w:val="index 3"/>
-    <w:basedOn w:val="Normal"/>
+    <w:basedOn w:val="a2"/>
     <w:semiHidden/>
     <w:rsid w:val="000E5733"/>
     <w:pPr>
       <w:ind w:left="605" w:hanging="202"/>
     </w:pPr>
   </w:style>
-  <w:style w:type="paragraph" w:styleId="Index4">
+  <w:style w:type="paragraph" w:styleId="42">
     <w:name w:val="index 4"/>
-    <w:basedOn w:val="Normal"/>
+    <w:basedOn w:val="a2"/>
     <w:semiHidden/>
     <w:rsid w:val="000E5733"/>
     <w:pPr>
       <w:ind w:left="807" w:hanging="202"/>
     </w:pPr>
   </w:style>
-  <w:style w:type="paragraph" w:styleId="Index5">
+  <w:style w:type="paragraph" w:styleId="52">
     <w:name w:val="index 5"/>
-    <w:basedOn w:val="Normal"/>
+    <w:basedOn w:val="a2"/>
     <w:semiHidden/>
     <w:rsid w:val="000E5733"/>
     <w:pPr>
       <w:ind w:left="1008" w:hanging="202"/>
     </w:pPr>
   </w:style>
-  <w:style w:type="paragraph" w:styleId="Index6">
+  <w:style w:type="paragraph" w:styleId="60">
     <w:name w:val="index 6"/>
-    <w:basedOn w:val="Normal"/>
+    <w:basedOn w:val="a2"/>
     <w:semiHidden/>
     <w:rsid w:val="000E5733"/>
     <w:pPr>
       <w:ind w:left="1210" w:hanging="202"/>
     </w:pPr>
   </w:style>
-  <w:style w:type="paragraph" w:styleId="Index7">
+  <w:style w:type="paragraph" w:styleId="70">
     <w:name w:val="index 7"/>
-    <w:basedOn w:val="Normal"/>
+    <w:basedOn w:val="a2"/>
     <w:semiHidden/>
     <w:rsid w:val="000E5733"/>
     <w:pPr>
       <w:ind w:left="1412" w:hanging="202"/>
     </w:pPr>
   </w:style>
-  <w:style w:type="paragraph" w:styleId="Index8">
+  <w:style w:type="paragraph" w:styleId="80">
     <w:name w:val="index 8"/>
-    <w:basedOn w:val="Normal"/>
-    <w:next w:val="Index6"/>
+    <w:basedOn w:val="a2"/>
+    <w:next w:val="60"/>
     <w:semiHidden/>
     <w:rsid w:val="000E5733"/>
     <w:pPr>
       <w:ind w:left="1613" w:hanging="202"/>
     </w:pPr>
   </w:style>
-  <w:style w:type="paragraph" w:styleId="Index9">
+  <w:style w:type="paragraph" w:styleId="90">
     <w:name w:val="index 9"/>
-    <w:basedOn w:val="Normal"/>
+    <w:basedOn w:val="a2"/>
     <w:semiHidden/>
     <w:rsid w:val="000E5733"/>
     <w:pPr>
@@ -8500,8 +8509,8 @@
   </w:style>
   <w:style w:type="paragraph" w:customStyle="1" w:styleId="InfoBlue">
     <w:name w:val="InfoBlue"/>
-    <w:basedOn w:val="Normal"/>
-    <w:next w:val="BodyText"/>
+    <w:basedOn w:val="a2"/>
+    <w:next w:val="a3"/>
     <w:qFormat/>
     <w:rsid w:val="000E5733"/>
     <w:pPr>
@@ -8517,49 +8526,49 @@
       <w:color w:val="0000FF"/>
     </w:rPr>
   </w:style>
-  <w:style w:type="paragraph" w:styleId="List">
+  <w:style w:type="paragraph" w:styleId="af7">
     <w:name w:val="List"/>
-    <w:basedOn w:val="Normal"/>
+    <w:basedOn w:val="a2"/>
     <w:rsid w:val="000E5733"/>
     <w:pPr>
       <w:ind w:left="567"/>
     </w:pPr>
   </w:style>
-  <w:style w:type="paragraph" w:styleId="List2">
+  <w:style w:type="paragraph" w:styleId="24">
     <w:name w:val="List 2"/>
-    <w:basedOn w:val="Normal"/>
+    <w:basedOn w:val="a2"/>
     <w:rsid w:val="000E5733"/>
     <w:pPr>
       <w:ind w:left="851"/>
     </w:pPr>
   </w:style>
-  <w:style w:type="paragraph" w:styleId="List3">
+  <w:style w:type="paragraph" w:styleId="33">
     <w:name w:val="List 3"/>
-    <w:basedOn w:val="List"/>
+    <w:basedOn w:val="af7"/>
     <w:rsid w:val="000E5733"/>
     <w:pPr>
       <w:ind w:left="1134"/>
     </w:pPr>
   </w:style>
-  <w:style w:type="paragraph" w:styleId="List4">
+  <w:style w:type="paragraph" w:styleId="43">
     <w:name w:val="List 4"/>
-    <w:basedOn w:val="Normal"/>
+    <w:basedOn w:val="a2"/>
     <w:rsid w:val="000E5733"/>
     <w:pPr>
       <w:ind w:left="1418"/>
     </w:pPr>
   </w:style>
-  <w:style w:type="paragraph" w:styleId="List5">
+  <w:style w:type="paragraph" w:styleId="53">
     <w:name w:val="List 5"/>
-    <w:basedOn w:val="Normal"/>
+    <w:basedOn w:val="a2"/>
     <w:rsid w:val="000E5733"/>
     <w:pPr>
       <w:ind w:left="1701"/>
     </w:pPr>
   </w:style>
-  <w:style w:type="paragraph" w:styleId="ListBullet">
+  <w:style w:type="paragraph" w:styleId="a0">
     <w:name w:val="List Bullet"/>
-    <w:basedOn w:val="Normal"/>
+    <w:basedOn w:val="a2"/>
     <w:qFormat/>
     <w:rsid w:val="00CB16E7"/>
     <w:pPr>
@@ -8570,9 +8579,9 @@
       <w:contextualSpacing/>
     </w:pPr>
   </w:style>
-  <w:style w:type="paragraph" w:styleId="ListBullet2">
+  <w:style w:type="paragraph" w:styleId="20">
     <w:name w:val="List Bullet 2"/>
-    <w:basedOn w:val="Normal"/>
+    <w:basedOn w:val="a2"/>
     <w:rsid w:val="003438DB"/>
     <w:pPr>
       <w:numPr>
@@ -8587,9 +8596,9 @@
       <w:contextualSpacing/>
     </w:pPr>
   </w:style>
-  <w:style w:type="paragraph" w:styleId="ListBullet3">
+  <w:style w:type="paragraph" w:styleId="31">
     <w:name w:val="List Bullet 3"/>
-    <w:basedOn w:val="Normal"/>
+    <w:basedOn w:val="a2"/>
     <w:rsid w:val="003438DB"/>
     <w:pPr>
       <w:numPr>
@@ -8605,9 +8614,9 @@
       <w:contextualSpacing/>
     </w:pPr>
   </w:style>
-  <w:style w:type="paragraph" w:styleId="ListBullet4">
+  <w:style w:type="paragraph" w:styleId="41">
     <w:name w:val="List Bullet 4"/>
-    <w:basedOn w:val="List4"/>
+    <w:basedOn w:val="43"/>
     <w:rsid w:val="000E5733"/>
     <w:pPr>
       <w:numPr>
@@ -8620,9 +8629,9 @@
       <w:ind w:left="360"/>
     </w:pPr>
   </w:style>
-  <w:style w:type="paragraph" w:styleId="ListBullet5">
+  <w:style w:type="paragraph" w:styleId="50">
     <w:name w:val="List Bullet 5"/>
-    <w:basedOn w:val="Normal"/>
+    <w:basedOn w:val="a2"/>
     <w:rsid w:val="000E5733"/>
     <w:pPr>
       <w:numPr>
@@ -8635,54 +8644,54 @@
       <w:ind w:left="360"/>
     </w:pPr>
   </w:style>
-  <w:style w:type="paragraph" w:styleId="ListContinue">
+  <w:style w:type="paragraph" w:styleId="af8">
     <w:name w:val="List Continue"/>
-    <w:basedOn w:val="Normal"/>
+    <w:basedOn w:val="a2"/>
     <w:rsid w:val="000E5733"/>
     <w:pPr>
       <w:spacing w:after="120"/>
       <w:ind w:left="851"/>
     </w:pPr>
   </w:style>
-  <w:style w:type="paragraph" w:styleId="ListContinue2">
+  <w:style w:type="paragraph" w:styleId="25">
     <w:name w:val="List Continue 2"/>
-    <w:basedOn w:val="Normal"/>
+    <w:basedOn w:val="a2"/>
     <w:rsid w:val="000E5733"/>
     <w:pPr>
       <w:spacing w:after="120"/>
       <w:ind w:left="1134"/>
     </w:pPr>
   </w:style>
-  <w:style w:type="paragraph" w:styleId="ListContinue3">
+  <w:style w:type="paragraph" w:styleId="34">
     <w:name w:val="List Continue 3"/>
-    <w:basedOn w:val="Normal"/>
+    <w:basedOn w:val="a2"/>
     <w:rsid w:val="000E5733"/>
     <w:pPr>
       <w:spacing w:after="120"/>
       <w:ind w:left="1418"/>
     </w:pPr>
   </w:style>
-  <w:style w:type="paragraph" w:styleId="ListContinue4">
+  <w:style w:type="paragraph" w:styleId="44">
     <w:name w:val="List Continue 4"/>
-    <w:basedOn w:val="Normal"/>
+    <w:basedOn w:val="a2"/>
     <w:rsid w:val="000E5733"/>
     <w:pPr>
       <w:spacing w:after="120"/>
       <w:ind w:left="1701"/>
     </w:pPr>
   </w:style>
-  <w:style w:type="paragraph" w:styleId="ListContinue5">
+  <w:style w:type="paragraph" w:styleId="54">
     <w:name w:val="List Continue 5"/>
-    <w:basedOn w:val="Normal"/>
+    <w:basedOn w:val="a2"/>
     <w:rsid w:val="000E5733"/>
     <w:pPr>
       <w:spacing w:after="120"/>
       <w:ind w:left="1985"/>
     </w:pPr>
   </w:style>
-  <w:style w:type="paragraph" w:styleId="ListNumber">
+  <w:style w:type="paragraph" w:styleId="a">
     <w:name w:val="List Number"/>
-    <w:basedOn w:val="Normal"/>
+    <w:basedOn w:val="a2"/>
     <w:qFormat/>
     <w:rsid w:val="00131E4A"/>
     <w:pPr>
@@ -8694,9 +8703,9 @@
       <w:contextualSpacing/>
     </w:pPr>
   </w:style>
-  <w:style w:type="paragraph" w:styleId="ListNumber2">
+  <w:style w:type="paragraph" w:styleId="2">
     <w:name w:val="List Number 2"/>
-    <w:basedOn w:val="Normal"/>
+    <w:basedOn w:val="a2"/>
     <w:rsid w:val="000E5733"/>
     <w:pPr>
       <w:numPr>
@@ -8705,9 +8714,9 @@
       <w:ind w:hanging="720"/>
     </w:pPr>
   </w:style>
-  <w:style w:type="paragraph" w:styleId="ListNumber3">
+  <w:style w:type="paragraph" w:styleId="3">
     <w:name w:val="List Number 3"/>
-    <w:basedOn w:val="Normal"/>
+    <w:basedOn w:val="a2"/>
     <w:rsid w:val="000E5733"/>
     <w:pPr>
       <w:numPr>
@@ -8721,9 +8730,9 @@
       <w:ind w:left="360"/>
     </w:pPr>
   </w:style>
-  <w:style w:type="paragraph" w:styleId="ListNumber4">
+  <w:style w:type="paragraph" w:styleId="4">
     <w:name w:val="List Number 4"/>
-    <w:basedOn w:val="Normal"/>
+    <w:basedOn w:val="a2"/>
     <w:rsid w:val="000E5733"/>
     <w:pPr>
       <w:numPr>
@@ -8736,9 +8745,9 @@
       <w:ind w:left="360"/>
     </w:pPr>
   </w:style>
-  <w:style w:type="paragraph" w:styleId="ListNumber5">
+  <w:style w:type="paragraph" w:styleId="5">
     <w:name w:val="List Number 5"/>
-    <w:basedOn w:val="Normal"/>
+    <w:basedOn w:val="a2"/>
     <w:rsid w:val="000E5733"/>
     <w:pPr>
       <w:numPr>
@@ -8751,9 +8760,9 @@
       <w:ind w:left="360"/>
     </w:pPr>
   </w:style>
-  <w:style w:type="paragraph" w:styleId="MessageHeader">
+  <w:style w:type="paragraph" w:styleId="af9">
     <w:name w:val="Message Header"/>
-    <w:basedOn w:val="Normal"/>
+    <w:basedOn w:val="a2"/>
     <w:rsid w:val="000E5733"/>
     <w:pPr>
       <w:pBdr>
@@ -8771,18 +8780,18 @@
       <w:szCs w:val="24"/>
     </w:rPr>
   </w:style>
-  <w:style w:type="paragraph" w:styleId="NormalWeb">
+  <w:style w:type="paragraph" w:styleId="afa">
     <w:name w:val="Normal (Web)"/>
-    <w:basedOn w:val="Normal"/>
+    <w:basedOn w:val="a2"/>
     <w:rsid w:val="000E5733"/>
     <w:rPr>
       <w:sz w:val="24"/>
       <w:szCs w:val="24"/>
     </w:rPr>
   </w:style>
-  <w:style w:type="paragraph" w:styleId="NormalIndent">
+  <w:style w:type="paragraph" w:styleId="afb">
     <w:name w:val="Normal Indent"/>
-    <w:basedOn w:val="Normal"/>
+    <w:basedOn w:val="a2"/>
     <w:rsid w:val="000E5733"/>
     <w:pPr>
       <w:ind w:left="567"/>
@@ -8790,46 +8799,46 @@
   </w:style>
   <w:style w:type="paragraph" w:customStyle="1" w:styleId="Note">
     <w:name w:val="Note"/>
-    <w:basedOn w:val="Normal"/>
+    <w:basedOn w:val="a2"/>
     <w:rsid w:val="000E5733"/>
     <w:rPr>
       <w:b/>
     </w:rPr>
   </w:style>
-  <w:style w:type="paragraph" w:styleId="NoteHeading">
+  <w:style w:type="paragraph" w:styleId="afc">
     <w:name w:val="Note Heading"/>
-    <w:basedOn w:val="Normal"/>
-    <w:next w:val="BodyText"/>
-    <w:rsid w:val="000E5733"/>
-  </w:style>
-  <w:style w:type="character" w:styleId="PageNumber">
+    <w:basedOn w:val="a2"/>
+    <w:next w:val="a3"/>
+    <w:rsid w:val="000E5733"/>
+  </w:style>
+  <w:style w:type="character" w:styleId="afd">
     <w:name w:val="page number"/>
-    <w:basedOn w:val="DefaultParagraphFont"/>
-    <w:rsid w:val="000E5733"/>
-  </w:style>
-  <w:style w:type="paragraph" w:styleId="PlainText">
+    <w:basedOn w:val="a4"/>
+    <w:rsid w:val="000E5733"/>
+  </w:style>
+  <w:style w:type="paragraph" w:styleId="afe">
     <w:name w:val="Plain Text"/>
-    <w:basedOn w:val="Normal"/>
+    <w:basedOn w:val="a2"/>
     <w:rsid w:val="000E5733"/>
     <w:rPr>
       <w:rFonts w:ascii="Courier" w:hAnsi="Courier" w:cs="Courier New"/>
     </w:rPr>
   </w:style>
-  <w:style w:type="paragraph" w:styleId="Salutation">
+  <w:style w:type="paragraph" w:styleId="aff">
     <w:name w:val="Salutation"/>
-    <w:basedOn w:val="Normal"/>
-    <w:next w:val="BodyText"/>
-    <w:rsid w:val="000E5733"/>
-  </w:style>
-  <w:style w:type="paragraph" w:styleId="Signature">
+    <w:basedOn w:val="a2"/>
+    <w:next w:val="a3"/>
+    <w:rsid w:val="000E5733"/>
+  </w:style>
+  <w:style w:type="paragraph" w:styleId="aff0">
     <w:name w:val="Signature"/>
-    <w:basedOn w:val="Normal"/>
+    <w:basedOn w:val="a2"/>
     <w:rsid w:val="000E5733"/>
     <w:pPr>
       <w:ind w:left="4320"/>
     </w:pPr>
   </w:style>
-  <w:style w:type="character" w:styleId="Strong">
+  <w:style w:type="character" w:styleId="aff1">
     <w:name w:val="Strong"/>
     <w:rsid w:val="000E5733"/>
     <w:rPr>
@@ -8837,9 +8846,9 @@
       <w:bCs w:val="0"/>
     </w:rPr>
   </w:style>
-  <w:style w:type="paragraph" w:styleId="Subtitle">
+  <w:style w:type="paragraph" w:styleId="aff2">
     <w:name w:val="Subtitle"/>
-    <w:basedOn w:val="Normal"/>
+    <w:basedOn w:val="a2"/>
     <w:rsid w:val="000E5733"/>
     <w:pPr>
       <w:spacing w:after="60"/>
@@ -8854,8 +8863,8 @@
   </w:style>
   <w:style w:type="paragraph" w:customStyle="1" w:styleId="TitleSubject">
     <w:name w:val="Title Subject"/>
-    <w:basedOn w:val="Normal"/>
-    <w:next w:val="Normal"/>
+    <w:basedOn w:val="a2"/>
+    <w:next w:val="a2"/>
     <w:rsid w:val="000E5733"/>
     <w:pPr>
       <w:keepNext/>
@@ -8880,7 +8889,7 @@
   <w:style w:type="paragraph" w:customStyle="1" w:styleId="SubtitleCover">
     <w:name w:val="Subtitle Cover"/>
     <w:basedOn w:val="TitleSubject"/>
-    <w:next w:val="BodyText"/>
+    <w:next w:val="a3"/>
     <w:rsid w:val="000E5733"/>
     <w:pPr>
       <w:pBdr>
@@ -8899,9 +8908,9 @@
       <w:sz w:val="48"/>
     </w:rPr>
   </w:style>
-  <w:style w:type="table" w:styleId="Table3Deffects1">
+  <w:style w:type="table" w:styleId="12">
     <w:name w:val="Table 3D effects 1"/>
-    <w:basedOn w:val="TableNormal"/>
+    <w:basedOn w:val="a5"/>
     <w:rsid w:val="000E5733"/>
     <w:pPr>
       <w:widowControl w:val="0"/>
@@ -9016,9 +9025,9 @@
       </w:tcPr>
     </w:tblStylePr>
   </w:style>
-  <w:style w:type="table" w:styleId="Table3Deffects2">
+  <w:style w:type="table" w:styleId="26">
     <w:name w:val="Table 3D effects 2"/>
-    <w:basedOn w:val="TableNormal"/>
+    <w:basedOn w:val="a5"/>
     <w:rsid w:val="000E5733"/>
     <w:pPr>
       <w:widowControl w:val="0"/>
@@ -9097,9 +9106,9 @@
       </w:tcPr>
     </w:tblStylePr>
   </w:style>
-  <w:style w:type="table" w:styleId="Table3Deffects3">
+  <w:style w:type="table" w:styleId="35">
     <w:name w:val="Table 3D effects 3"/>
-    <w:basedOn w:val="TableNormal"/>
+    <w:basedOn w:val="a5"/>
     <w:rsid w:val="000E5733"/>
     <w:pPr>
       <w:widowControl w:val="0"/>
@@ -9194,20 +9203,20 @@
       </w:tcPr>
     </w:tblStylePr>
   </w:style>
-  <w:style w:type="paragraph" w:styleId="TableofAuthorities">
+  <w:style w:type="paragraph" w:styleId="aff3">
     <w:name w:val="table of authorities"/>
-    <w:basedOn w:val="Normal"/>
-    <w:next w:val="BodyText"/>
+    <w:basedOn w:val="a2"/>
+    <w:next w:val="a3"/>
     <w:semiHidden/>
     <w:rsid w:val="000E5733"/>
     <w:pPr>
       <w:ind w:left="200" w:hanging="200"/>
     </w:pPr>
   </w:style>
-  <w:style w:type="paragraph" w:styleId="TableofFigures">
+  <w:style w:type="paragraph" w:styleId="aff4">
     <w:name w:val="table of figures"/>
-    <w:basedOn w:val="Normal"/>
-    <w:next w:val="BodyText"/>
+    <w:basedOn w:val="a2"/>
+    <w:next w:val="a3"/>
     <w:semiHidden/>
     <w:rsid w:val="000E5733"/>
     <w:pPr>
@@ -9216,7 +9225,7 @@
   </w:style>
   <w:style w:type="paragraph" w:customStyle="1" w:styleId="TableText">
     <w:name w:val="Table_Text"/>
-    <w:basedOn w:val="Normal"/>
+    <w:basedOn w:val="a2"/>
     <w:qFormat/>
     <w:rsid w:val="00AC5A33"/>
     <w:pPr>
@@ -9244,10 +9253,10 @@
       <w:lang w:val="en-GB"/>
     </w:rPr>
   </w:style>
-  <w:style w:type="paragraph" w:styleId="Title">
+  <w:style w:type="paragraph" w:styleId="aff5">
     <w:name w:val="Title"/>
-    <w:basedOn w:val="Normal"/>
-    <w:next w:val="BodyText"/>
+    <w:basedOn w:val="a2"/>
+    <w:next w:val="a3"/>
     <w:rsid w:val="000E5733"/>
     <w:pPr>
       <w:spacing w:line="240" w:lineRule="auto"/>
@@ -9259,10 +9268,10 @@
       <w:sz w:val="36"/>
     </w:rPr>
   </w:style>
-  <w:style w:type="paragraph" w:styleId="TOAHeading">
+  <w:style w:type="paragraph" w:styleId="aff6">
     <w:name w:val="toa heading"/>
-    <w:basedOn w:val="Normal"/>
-    <w:next w:val="BodyText"/>
+    <w:basedOn w:val="a2"/>
+    <w:next w:val="a3"/>
     <w:semiHidden/>
     <w:rsid w:val="000E5733"/>
     <w:pPr>
@@ -9276,10 +9285,10 @@
       <w:szCs w:val="24"/>
     </w:rPr>
   </w:style>
-  <w:style w:type="paragraph" w:styleId="TOC1">
+  <w:style w:type="paragraph" w:styleId="13">
     <w:name w:val="toc 1"/>
-    <w:basedOn w:val="Normal"/>
-    <w:next w:val="Normal"/>
+    <w:basedOn w:val="a2"/>
+    <w:next w:val="a2"/>
     <w:uiPriority w:val="39"/>
     <w:rsid w:val="000E5733"/>
     <w:pPr>
@@ -9292,10 +9301,10 @@
       <w:szCs w:val="24"/>
     </w:rPr>
   </w:style>
-  <w:style w:type="paragraph" w:styleId="TOC2">
+  <w:style w:type="paragraph" w:styleId="27">
     <w:name w:val="toc 2"/>
-    <w:basedOn w:val="Normal"/>
-    <w:next w:val="Normal"/>
+    <w:basedOn w:val="a2"/>
+    <w:next w:val="a2"/>
     <w:uiPriority w:val="39"/>
     <w:rsid w:val="000E5733"/>
     <w:pPr>
@@ -9306,10 +9315,10 @@
       <w:szCs w:val="24"/>
     </w:rPr>
   </w:style>
-  <w:style w:type="paragraph" w:styleId="TOC3">
+  <w:style w:type="paragraph" w:styleId="36">
     <w:name w:val="toc 3"/>
-    <w:basedOn w:val="Normal"/>
-    <w:next w:val="Normal"/>
+    <w:basedOn w:val="a2"/>
+    <w:next w:val="a2"/>
     <w:uiPriority w:val="39"/>
     <w:rsid w:val="000E5733"/>
     <w:pPr>
@@ -9321,10 +9330,10 @@
       <w:szCs w:val="24"/>
     </w:rPr>
   </w:style>
-  <w:style w:type="paragraph" w:styleId="TOC4">
+  <w:style w:type="paragraph" w:styleId="45">
     <w:name w:val="toc 4"/>
-    <w:basedOn w:val="Normal"/>
-    <w:next w:val="Normal"/>
+    <w:basedOn w:val="a2"/>
+    <w:next w:val="a2"/>
     <w:semiHidden/>
     <w:rsid w:val="000E5733"/>
     <w:pPr>
@@ -9334,10 +9343,10 @@
       <w:szCs w:val="21"/>
     </w:rPr>
   </w:style>
-  <w:style w:type="paragraph" w:styleId="TOC5">
+  <w:style w:type="paragraph" w:styleId="55">
     <w:name w:val="toc 5"/>
-    <w:basedOn w:val="Normal"/>
-    <w:next w:val="Normal"/>
+    <w:basedOn w:val="a2"/>
+    <w:next w:val="a2"/>
     <w:semiHidden/>
     <w:rsid w:val="000E5733"/>
     <w:pPr>
@@ -9347,10 +9356,10 @@
       <w:szCs w:val="21"/>
     </w:rPr>
   </w:style>
-  <w:style w:type="paragraph" w:styleId="TOC6">
+  <w:style w:type="paragraph" w:styleId="61">
     <w:name w:val="toc 6"/>
-    <w:basedOn w:val="Normal"/>
-    <w:next w:val="Normal"/>
+    <w:basedOn w:val="a2"/>
+    <w:next w:val="a2"/>
     <w:semiHidden/>
     <w:rsid w:val="000E5733"/>
     <w:pPr>
@@ -9360,10 +9369,10 @@
       <w:szCs w:val="21"/>
     </w:rPr>
   </w:style>
-  <w:style w:type="paragraph" w:styleId="TOC7">
+  <w:style w:type="paragraph" w:styleId="71">
     <w:name w:val="toc 7"/>
-    <w:basedOn w:val="Normal"/>
-    <w:next w:val="Normal"/>
+    <w:basedOn w:val="a2"/>
+    <w:next w:val="a2"/>
     <w:semiHidden/>
     <w:rsid w:val="000E5733"/>
     <w:pPr>
@@ -9373,10 +9382,10 @@
       <w:szCs w:val="21"/>
     </w:rPr>
   </w:style>
-  <w:style w:type="paragraph" w:styleId="TOC8">
+  <w:style w:type="paragraph" w:styleId="81">
     <w:name w:val="toc 8"/>
-    <w:basedOn w:val="Normal"/>
-    <w:next w:val="Normal"/>
+    <w:basedOn w:val="a2"/>
+    <w:next w:val="a2"/>
     <w:semiHidden/>
     <w:rsid w:val="000E5733"/>
     <w:pPr>
@@ -9386,10 +9395,10 @@
       <w:szCs w:val="21"/>
     </w:rPr>
   </w:style>
-  <w:style w:type="paragraph" w:styleId="TOC9">
+  <w:style w:type="paragraph" w:styleId="91">
     <w:name w:val="toc 9"/>
-    <w:basedOn w:val="Normal"/>
-    <w:next w:val="Normal"/>
+    <w:basedOn w:val="a2"/>
+    <w:next w:val="a2"/>
     <w:semiHidden/>
     <w:rsid w:val="000E5733"/>
     <w:pPr>
@@ -9401,7 +9410,7 @@
   </w:style>
   <w:style w:type="numbering" w:styleId="111111">
     <w:name w:val="Outline List 2"/>
-    <w:basedOn w:val="NoList"/>
+    <w:basedOn w:val="a6"/>
     <w:rsid w:val="000E5733"/>
     <w:pPr>
       <w:numPr>
@@ -9411,7 +9420,7 @@
   </w:style>
   <w:style w:type="numbering" w:styleId="1ai">
     <w:name w:val="Outline List 1"/>
-    <w:basedOn w:val="NoList"/>
+    <w:basedOn w:val="a6"/>
     <w:rsid w:val="000E5733"/>
     <w:pPr>
       <w:numPr>
@@ -9419,9 +9428,9 @@
       </w:numPr>
     </w:pPr>
   </w:style>
-  <w:style w:type="table" w:styleId="TableGrid">
+  <w:style w:type="table" w:styleId="aff7">
     <w:name w:val="Table Grid"/>
-    <w:basedOn w:val="TableNormal"/>
+    <w:basedOn w:val="a5"/>
     <w:rsid w:val="005731ED"/>
     <w:pPr>
       <w:widowControl w:val="0"/>
@@ -9445,9 +9454,9 @@
       </w:tblCellMar>
     </w:tblPr>
   </w:style>
-  <w:style w:type="table" w:styleId="TableGrid2">
+  <w:style w:type="table" w:styleId="28">
     <w:name w:val="Table Grid 2"/>
-    <w:basedOn w:val="TableNormal"/>
+    <w:basedOn w:val="a5"/>
     <w:rsid w:val="008450FB"/>
     <w:pPr>
       <w:widowControl w:val="0"/>
@@ -9541,7 +9550,7 @@
   </w:style>
   <w:style w:type="paragraph" w:customStyle="1" w:styleId="Captionstyle">
     <w:name w:val="Caption_style"/>
-    <w:basedOn w:val="BodyText"/>
+    <w:basedOn w:val="a3"/>
     <w:rsid w:val="00173FBC"/>
     <w:pPr>
       <w:jc w:val="center"/>
@@ -9550,27 +9559,27 @@
       <w:sz w:val="16"/>
     </w:rPr>
   </w:style>
-  <w:style w:type="character" w:customStyle="1" w:styleId="BodyTextChar">
-    <w:name w:val="Body Text Char"/>
-    <w:link w:val="BodyText"/>
+  <w:style w:type="character" w:customStyle="1" w:styleId="a9">
+    <w:name w:val="Основной текст Знак"/>
+    <w:link w:val="a3"/>
     <w:rsid w:val="007F026A"/>
     <w:rPr>
       <w:lang w:val="en-US" w:eastAsia="en-US" w:bidi="ar-SA"/>
     </w:rPr>
   </w:style>
-  <w:style w:type="paragraph" w:styleId="ListParagraph">
+  <w:style w:type="paragraph" w:styleId="aff8">
     <w:name w:val="List Paragraph"/>
-    <w:basedOn w:val="Normal"/>
+    <w:basedOn w:val="a2"/>
     <w:uiPriority w:val="34"/>
     <w:rsid w:val="00C3363B"/>
     <w:pPr>
       <w:ind w:left="720"/>
     </w:pPr>
   </w:style>
-  <w:style w:type="character" w:customStyle="1" w:styleId="Heading1Char">
-    <w:name w:val="Heading 1 Char"/>
-    <w:basedOn w:val="DefaultParagraphFont"/>
-    <w:link w:val="Heading1"/>
+  <w:style w:type="character" w:customStyle="1" w:styleId="10">
+    <w:name w:val="Заголовок 1 Знак"/>
+    <w:basedOn w:val="a4"/>
+    <w:link w:val="1"/>
     <w:rsid w:val="00673EDC"/>
     <w:rPr>
       <w:rFonts w:ascii="Arial" w:hAnsi="Arial"/>
@@ -9578,9 +9587,9 @@
       <w:sz w:val="24"/>
     </w:rPr>
   </w:style>
-  <w:style w:type="table" w:styleId="MediumList2-Accent1">
+  <w:style w:type="table" w:styleId="2-1">
     <w:name w:val="Medium List 2 Accent 1"/>
-    <w:basedOn w:val="TableNormal"/>
+    <w:basedOn w:val="a5"/>
     <w:uiPriority w:val="66"/>
     <w:rsid w:val="009979F3"/>
     <w:rPr>
@@ -9704,9 +9713,9 @@
       </w:tcPr>
     </w:tblStylePr>
   </w:style>
-  <w:style w:type="table" w:styleId="LightList-Accent1">
+  <w:style w:type="table" w:styleId="-1">
     <w:name w:val="Light List Accent 1"/>
-    <w:basedOn w:val="TableNormal"/>
+    <w:basedOn w:val="a5"/>
     <w:uiPriority w:val="61"/>
     <w:rsid w:val="00337546"/>
     <w:tblPr>
@@ -9793,19 +9802,19 @@
       </w:tcPr>
     </w:tblStylePr>
   </w:style>
-  <w:style w:type="character" w:customStyle="1" w:styleId="HTMLPreformattedChar">
-    <w:name w:val="HTML Preformatted Char"/>
-    <w:basedOn w:val="DefaultParagraphFont"/>
-    <w:link w:val="HTMLPreformatted"/>
+  <w:style w:type="character" w:customStyle="1" w:styleId="HTML6">
+    <w:name w:val="Стандартный HTML Знак"/>
+    <w:basedOn w:val="a4"/>
+    <w:link w:val="HTML5"/>
     <w:uiPriority w:val="99"/>
     <w:rsid w:val="00337546"/>
     <w:rPr>
       <w:rFonts w:ascii="Courier New" w:hAnsi="Courier New" w:cs="Courier New"/>
     </w:rPr>
   </w:style>
-  <w:style w:type="table" w:styleId="LightShading-Accent5">
+  <w:style w:type="table" w:styleId="-5">
     <w:name w:val="Light Shading Accent 5"/>
-    <w:basedOn w:val="TableNormal"/>
+    <w:basedOn w:val="a5"/>
     <w:uiPriority w:val="60"/>
     <w:rsid w:val="00337546"/>
     <w:rPr>
@@ -9903,9 +9912,9 @@
       </w:tcPr>
     </w:tblStylePr>
   </w:style>
-  <w:style w:type="table" w:styleId="MediumList2-Accent4">
+  <w:style w:type="table" w:styleId="2-4">
     <w:name w:val="Medium List 2 Accent 4"/>
-    <w:basedOn w:val="TableNormal"/>
+    <w:basedOn w:val="a5"/>
     <w:uiPriority w:val="66"/>
     <w:rsid w:val="00173244"/>
     <w:rPr>
@@ -10028,9 +10037,9 @@
       </w:tcPr>
     </w:tblStylePr>
   </w:style>
-  <w:style w:type="table" w:styleId="LightList-Accent4">
+  <w:style w:type="table" w:styleId="-4">
     <w:name w:val="Light List Accent 4"/>
-    <w:basedOn w:val="TableNormal"/>
+    <w:basedOn w:val="a5"/>
     <w:uiPriority w:val="61"/>
     <w:rsid w:val="00173244"/>
     <w:tblPr>
@@ -10117,9 +10126,9 @@
       </w:tcPr>
     </w:tblStylePr>
   </w:style>
-  <w:style w:type="table" w:styleId="LightShading-Accent4">
+  <w:style w:type="table" w:styleId="-40">
     <w:name w:val="Light Shading Accent 4"/>
-    <w:basedOn w:val="TableNormal"/>
+    <w:basedOn w:val="a5"/>
     <w:uiPriority w:val="60"/>
     <w:rsid w:val="00173244"/>
     <w:rPr>
@@ -10217,9 +10226,9 @@
       </w:tcPr>
     </w:tblStylePr>
   </w:style>
-  <w:style w:type="table" w:styleId="LightShading-Accent1">
+  <w:style w:type="table" w:styleId="-10">
     <w:name w:val="Light Shading Accent 1"/>
-    <w:basedOn w:val="TableNormal"/>
+    <w:basedOn w:val="a5"/>
     <w:uiPriority w:val="60"/>
     <w:rsid w:val="00173244"/>
     <w:rPr>
@@ -10317,9 +10326,9 @@
       </w:tcPr>
     </w:tblStylePr>
   </w:style>
-  <w:style w:type="table" w:styleId="MediumList2-Accent5">
+  <w:style w:type="table" w:styleId="2-5">
     <w:name w:val="Medium List 2 Accent 5"/>
-    <w:basedOn w:val="TableNormal"/>
+    <w:basedOn w:val="a5"/>
     <w:uiPriority w:val="66"/>
     <w:rsid w:val="00173244"/>
     <w:rPr>
@@ -10581,7 +10590,7 @@
     <w:lsdException w:name="Bibliography" w:semiHidden="1" w:uiPriority="37" w:unhideWhenUsed="1"/>
     <w:lsdException w:name="TOC Heading" w:semiHidden="1" w:uiPriority="39" w:unhideWhenUsed="1" w:qFormat="1"/>
   </w:latentStyles>
-  <w:style w:type="paragraph" w:default="1" w:styleId="Normal">
+  <w:style w:type="paragraph" w:default="1" w:styleId="a2">
     <w:name w:val="Normal"/>
     <w:rsid w:val="00FC18ED"/>
     <w:pPr>
@@ -10589,11 +10598,11 @@
       <w:spacing w:line="240" w:lineRule="atLeast"/>
     </w:pPr>
   </w:style>
-  <w:style w:type="paragraph" w:styleId="Heading1">
+  <w:style w:type="paragraph" w:styleId="1">
     <w:name w:val="heading 1"/>
-    <w:basedOn w:val="Normal"/>
-    <w:next w:val="BodyText"/>
-    <w:link w:val="Heading1Char"/>
+    <w:basedOn w:val="a2"/>
+    <w:next w:val="a3"/>
+    <w:link w:val="10"/>
     <w:qFormat/>
     <w:rsid w:val="00AF72D5"/>
     <w:pPr>
@@ -10614,10 +10623,10 @@
       <w:sz w:val="24"/>
     </w:rPr>
   </w:style>
-  <w:style w:type="paragraph" w:styleId="Heading2">
+  <w:style w:type="paragraph" w:styleId="21">
     <w:name w:val="heading 2"/>
-    <w:basedOn w:val="Heading1"/>
-    <w:next w:val="BodyText"/>
+    <w:basedOn w:val="1"/>
+    <w:next w:val="a3"/>
     <w:qFormat/>
     <w:rsid w:val="00BB0780"/>
     <w:pPr>
@@ -10634,10 +10643,10 @@
       <w:sz w:val="20"/>
     </w:rPr>
   </w:style>
-  <w:style w:type="paragraph" w:styleId="Heading3">
+  <w:style w:type="paragraph" w:styleId="30">
     <w:name w:val="heading 3"/>
-    <w:basedOn w:val="Heading1"/>
-    <w:next w:val="BodyText"/>
+    <w:basedOn w:val="1"/>
+    <w:next w:val="a3"/>
     <w:qFormat/>
     <w:rsid w:val="00BB0780"/>
     <w:pPr>
@@ -10656,10 +10665,10 @@
       <w:sz w:val="20"/>
     </w:rPr>
   </w:style>
-  <w:style w:type="paragraph" w:styleId="Heading4">
+  <w:style w:type="paragraph" w:styleId="40">
     <w:name w:val="heading 4"/>
-    <w:basedOn w:val="Heading1"/>
-    <w:next w:val="BodyText"/>
+    <w:basedOn w:val="1"/>
+    <w:next w:val="a3"/>
     <w:qFormat/>
     <w:rsid w:val="00BB0780"/>
     <w:pPr>
@@ -10677,10 +10686,10 @@
       <w:sz w:val="20"/>
     </w:rPr>
   </w:style>
-  <w:style w:type="paragraph" w:styleId="Heading5">
+  <w:style w:type="paragraph" w:styleId="51">
     <w:name w:val="heading 5"/>
-    <w:basedOn w:val="Normal"/>
-    <w:next w:val="BodyText"/>
+    <w:basedOn w:val="a2"/>
+    <w:next w:val="a3"/>
     <w:rsid w:val="00BB0780"/>
     <w:pPr>
       <w:numPr>
@@ -10698,10 +10707,10 @@
       <w:sz w:val="22"/>
     </w:rPr>
   </w:style>
-  <w:style w:type="paragraph" w:styleId="Heading6">
+  <w:style w:type="paragraph" w:styleId="6">
     <w:name w:val="heading 6"/>
-    <w:basedOn w:val="Normal"/>
-    <w:next w:val="BodyText"/>
+    <w:basedOn w:val="a2"/>
+    <w:next w:val="a3"/>
     <w:rsid w:val="00BB0780"/>
     <w:pPr>
       <w:numPr>
@@ -10720,10 +10729,10 @@
       <w:sz w:val="22"/>
     </w:rPr>
   </w:style>
-  <w:style w:type="paragraph" w:styleId="Heading7">
+  <w:style w:type="paragraph" w:styleId="7">
     <w:name w:val="heading 7"/>
-    <w:basedOn w:val="Normal"/>
-    <w:next w:val="BodyText"/>
+    <w:basedOn w:val="a2"/>
+    <w:next w:val="a3"/>
     <w:rsid w:val="00BB0780"/>
     <w:pPr>
       <w:numPr>
@@ -10738,10 +10747,10 @@
       <w:outlineLvl w:val="6"/>
     </w:pPr>
   </w:style>
-  <w:style w:type="paragraph" w:styleId="Heading8">
+  <w:style w:type="paragraph" w:styleId="8">
     <w:name w:val="heading 8"/>
-    <w:basedOn w:val="Normal"/>
-    <w:next w:val="BodyText"/>
+    <w:basedOn w:val="a2"/>
+    <w:next w:val="a3"/>
     <w:rsid w:val="00BB0780"/>
     <w:pPr>
       <w:numPr>
@@ -10759,10 +10768,10 @@
       <w:i/>
     </w:rPr>
   </w:style>
-  <w:style w:type="paragraph" w:styleId="Heading9">
+  <w:style w:type="paragraph" w:styleId="9">
     <w:name w:val="heading 9"/>
-    <w:basedOn w:val="Normal"/>
-    <w:next w:val="BodyText"/>
+    <w:basedOn w:val="a2"/>
+    <w:next w:val="a3"/>
     <w:rsid w:val="00BB0780"/>
     <w:pPr>
       <w:numPr>
@@ -10782,13 +10791,13 @@
       <w:sz w:val="18"/>
     </w:rPr>
   </w:style>
-  <w:style w:type="character" w:default="1" w:styleId="DefaultParagraphFont">
+  <w:style w:type="character" w:default="1" w:styleId="a4">
     <w:name w:val="Default Paragraph Font"/>
     <w:uiPriority w:val="1"/>
     <w:semiHidden/>
     <w:unhideWhenUsed/>
   </w:style>
-  <w:style w:type="table" w:default="1" w:styleId="TableNormal">
+  <w:style w:type="table" w:default="1" w:styleId="a5">
     <w:name w:val="Normal Table"/>
     <w:uiPriority w:val="99"/>
     <w:semiHidden/>
@@ -10803,15 +10812,15 @@
       </w:tblCellMar>
     </w:tblPr>
   </w:style>
-  <w:style w:type="numbering" w:default="1" w:styleId="NoList">
+  <w:style w:type="numbering" w:default="1" w:styleId="a6">
     <w:name w:val="No List"/>
     <w:uiPriority w:val="99"/>
     <w:semiHidden/>
     <w:unhideWhenUsed/>
   </w:style>
-  <w:style w:type="numbering" w:styleId="ArticleSection">
+  <w:style w:type="numbering" w:styleId="a1">
     <w:name w:val="Outline List 3"/>
-    <w:basedOn w:val="NoList"/>
+    <w:basedOn w:val="a6"/>
     <w:rsid w:val="000E5733"/>
     <w:pPr>
       <w:numPr>
@@ -10819,9 +10828,9 @@
       </w:numPr>
     </w:pPr>
   </w:style>
-  <w:style w:type="paragraph" w:styleId="BalloonText">
+  <w:style w:type="paragraph" w:styleId="a7">
     <w:name w:val="Balloon Text"/>
-    <w:basedOn w:val="Normal"/>
+    <w:basedOn w:val="a2"/>
     <w:semiHidden/>
     <w:rsid w:val="000E5733"/>
     <w:rPr>
@@ -10830,19 +10839,19 @@
       <w:szCs w:val="16"/>
     </w:rPr>
   </w:style>
-  <w:style w:type="paragraph" w:styleId="BlockText">
+  <w:style w:type="paragraph" w:styleId="a8">
     <w:name w:val="Block Text"/>
-    <w:basedOn w:val="Normal"/>
+    <w:basedOn w:val="a2"/>
     <w:rsid w:val="000E5733"/>
     <w:pPr>
       <w:spacing w:after="120"/>
       <w:ind w:left="567" w:right="1440"/>
     </w:pPr>
   </w:style>
-  <w:style w:type="paragraph" w:styleId="BodyText">
+  <w:style w:type="paragraph" w:styleId="a3">
     <w:name w:val="Body Text"/>
-    <w:basedOn w:val="Normal"/>
-    <w:link w:val="BodyTextChar"/>
+    <w:basedOn w:val="a2"/>
+    <w:link w:val="a9"/>
     <w:qFormat/>
     <w:rsid w:val="000E5733"/>
     <w:pPr>
@@ -10850,10 +10859,10 @@
       <w:spacing w:after="120"/>
     </w:pPr>
   </w:style>
-  <w:style w:type="paragraph" w:styleId="Caption">
+  <w:style w:type="paragraph" w:styleId="aa">
     <w:name w:val="caption"/>
-    <w:basedOn w:val="Normal"/>
-    <w:next w:val="Normal"/>
+    <w:basedOn w:val="a2"/>
+    <w:next w:val="a2"/>
     <w:rsid w:val="000E5733"/>
     <w:pPr>
       <w:spacing w:before="120" w:after="120"/>
@@ -10863,9 +10872,9 @@
       <w:bCs/>
     </w:rPr>
   </w:style>
-  <w:style w:type="paragraph" w:styleId="Closing">
+  <w:style w:type="paragraph" w:styleId="ab">
     <w:name w:val="Closing"/>
-    <w:basedOn w:val="Normal"/>
+    <w:basedOn w:val="a2"/>
     <w:rsid w:val="000E5733"/>
     <w:pPr>
       <w:ind w:left="4320"/>
@@ -10873,7 +10882,7 @@
   </w:style>
   <w:style w:type="paragraph" w:customStyle="1" w:styleId="CodeText">
     <w:name w:val="Code Text"/>
-    <w:basedOn w:val="Normal"/>
+    <w:basedOn w:val="a2"/>
     <w:qFormat/>
     <w:rsid w:val="000E5733"/>
     <w:pPr>
@@ -10888,7 +10897,7 @@
   </w:style>
   <w:style w:type="paragraph" w:customStyle="1" w:styleId="CompanyName">
     <w:name w:val="Company Name"/>
-    <w:basedOn w:val="Normal"/>
+    <w:basedOn w:val="a2"/>
     <w:rsid w:val="000E5733"/>
     <w:pPr>
       <w:keepNext/>
@@ -10906,15 +10915,15 @@
       <w:sz w:val="32"/>
     </w:rPr>
   </w:style>
-  <w:style w:type="paragraph" w:styleId="Date">
+  <w:style w:type="paragraph" w:styleId="ac">
     <w:name w:val="Date"/>
-    <w:basedOn w:val="Normal"/>
-    <w:next w:val="Normal"/>
-    <w:rsid w:val="000E5733"/>
-  </w:style>
-  <w:style w:type="paragraph" w:styleId="DocumentMap">
+    <w:basedOn w:val="a2"/>
+    <w:next w:val="a2"/>
+    <w:rsid w:val="000E5733"/>
+  </w:style>
+  <w:style w:type="paragraph" w:styleId="ad">
     <w:name w:val="Document Map"/>
-    <w:basedOn w:val="Normal"/>
+    <w:basedOn w:val="a2"/>
     <w:semiHidden/>
     <w:rsid w:val="000E5733"/>
     <w:pPr>
@@ -10924,12 +10933,12 @@
       <w:rFonts w:ascii="Tahoma" w:hAnsi="Tahoma"/>
     </w:rPr>
   </w:style>
-  <w:style w:type="paragraph" w:styleId="E-mailSignature">
+  <w:style w:type="paragraph" w:styleId="ae">
     <w:name w:val="E-mail Signature"/>
-    <w:basedOn w:val="Normal"/>
-    <w:rsid w:val="000E5733"/>
-  </w:style>
-  <w:style w:type="character" w:styleId="Emphasis">
+    <w:basedOn w:val="a2"/>
+    <w:rsid w:val="000E5733"/>
+  </w:style>
+  <w:style w:type="character" w:styleId="af">
     <w:name w:val="Emphasis"/>
     <w:rsid w:val="000E5733"/>
     <w:rPr>
@@ -10937,9 +10946,9 @@
       <w:iCs/>
     </w:rPr>
   </w:style>
-  <w:style w:type="paragraph" w:styleId="EnvelopeAddress">
+  <w:style w:type="paragraph" w:styleId="af0">
     <w:name w:val="envelope address"/>
-    <w:basedOn w:val="Normal"/>
+    <w:basedOn w:val="a2"/>
     <w:rsid w:val="000E5733"/>
     <w:pPr>
       <w:framePr w:w="7920" w:h="1980" w:hRule="exact" w:hSpace="180" w:wrap="auto" w:hAnchor="page" w:xAlign="center" w:yAlign="bottom"/>
@@ -10951,15 +10960,15 @@
       <w:szCs w:val="24"/>
     </w:rPr>
   </w:style>
-  <w:style w:type="paragraph" w:styleId="EnvelopeReturn">
+  <w:style w:type="paragraph" w:styleId="22">
     <w:name w:val="envelope return"/>
-    <w:basedOn w:val="Normal"/>
+    <w:basedOn w:val="a2"/>
     <w:rsid w:val="000E5733"/>
     <w:rPr>
       <w:rFonts w:ascii="Arial" w:hAnsi="Arial" w:cs="Arial"/>
     </w:rPr>
   </w:style>
-  <w:style w:type="character" w:styleId="FollowedHyperlink">
+  <w:style w:type="character" w:styleId="af1">
     <w:name w:val="FollowedHyperlink"/>
     <w:rsid w:val="000E5733"/>
     <w:rPr>
@@ -10967,9 +10976,9 @@
       <w:u w:val="single"/>
     </w:rPr>
   </w:style>
-  <w:style w:type="paragraph" w:styleId="Footer">
+  <w:style w:type="paragraph" w:styleId="af2">
     <w:name w:val="footer"/>
-    <w:basedOn w:val="Normal"/>
+    <w:basedOn w:val="a2"/>
     <w:rsid w:val="000E5733"/>
     <w:pPr>
       <w:tabs>
@@ -10978,7 +10987,7 @@
       </w:tabs>
     </w:pPr>
   </w:style>
-  <w:style w:type="character" w:styleId="FootnoteReference">
+  <w:style w:type="character" w:styleId="af3">
     <w:name w:val="footnote reference"/>
     <w:semiHidden/>
     <w:rsid w:val="000E5733"/>
@@ -10987,9 +10996,9 @@
       <w:vertAlign w:val="superscript"/>
     </w:rPr>
   </w:style>
-  <w:style w:type="paragraph" w:styleId="FootnoteText">
+  <w:style w:type="paragraph" w:styleId="af4">
     <w:name w:val="footnote text"/>
-    <w:basedOn w:val="Normal"/>
+    <w:basedOn w:val="a2"/>
     <w:semiHidden/>
     <w:rsid w:val="003B0471"/>
     <w:pPr>
@@ -11003,9 +11012,9 @@
       <w:sz w:val="16"/>
     </w:rPr>
   </w:style>
-  <w:style w:type="paragraph" w:styleId="Header">
+  <w:style w:type="paragraph" w:styleId="af5">
     <w:name w:val="header"/>
-    <w:basedOn w:val="Normal"/>
+    <w:basedOn w:val="a2"/>
     <w:rsid w:val="000E5733"/>
     <w:pPr>
       <w:tabs>
@@ -11014,21 +11023,21 @@
       </w:tabs>
     </w:pPr>
   </w:style>
-  <w:style w:type="character" w:styleId="HTMLAcronym">
+  <w:style w:type="character" w:styleId="HTML">
     <w:name w:val="HTML Acronym"/>
-    <w:basedOn w:val="DefaultParagraphFont"/>
-    <w:rsid w:val="000E5733"/>
-  </w:style>
-  <w:style w:type="paragraph" w:styleId="HTMLAddress">
+    <w:basedOn w:val="a4"/>
+    <w:rsid w:val="000E5733"/>
+  </w:style>
+  <w:style w:type="paragraph" w:styleId="HTML0">
     <w:name w:val="HTML Address"/>
-    <w:basedOn w:val="Normal"/>
+    <w:basedOn w:val="a2"/>
     <w:rsid w:val="000E5733"/>
     <w:rPr>
       <w:i/>
       <w:iCs/>
     </w:rPr>
   </w:style>
-  <w:style w:type="character" w:styleId="HTMLCite">
+  <w:style w:type="character" w:styleId="HTML1">
     <w:name w:val="HTML Cite"/>
     <w:rsid w:val="000E5733"/>
     <w:rPr>
@@ -11036,7 +11045,7 @@
       <w:iCs/>
     </w:rPr>
   </w:style>
-  <w:style w:type="character" w:styleId="HTMLCode">
+  <w:style w:type="character" w:styleId="HTML2">
     <w:name w:val="HTML Code"/>
     <w:rsid w:val="000E5733"/>
     <w:rPr>
@@ -11045,7 +11054,7 @@
       <w:szCs w:val="20"/>
     </w:rPr>
   </w:style>
-  <w:style w:type="character" w:styleId="HTMLDefinition">
+  <w:style w:type="character" w:styleId="HTML3">
     <w:name w:val="HTML Definition"/>
     <w:rsid w:val="000E5733"/>
     <w:rPr>
@@ -11053,7 +11062,7 @@
       <w:iCs/>
     </w:rPr>
   </w:style>
-  <w:style w:type="character" w:styleId="HTMLKeyboard">
+  <w:style w:type="character" w:styleId="HTML4">
     <w:name w:val="HTML Keyboard"/>
     <w:rsid w:val="000E5733"/>
     <w:rPr>
@@ -11062,17 +11071,17 @@
       <w:szCs w:val="20"/>
     </w:rPr>
   </w:style>
-  <w:style w:type="paragraph" w:styleId="HTMLPreformatted">
+  <w:style w:type="paragraph" w:styleId="HTML5">
     <w:name w:val="HTML Preformatted"/>
-    <w:basedOn w:val="Normal"/>
-    <w:link w:val="HTMLPreformattedChar"/>
+    <w:basedOn w:val="a2"/>
+    <w:link w:val="HTML6"/>
     <w:uiPriority w:val="99"/>
     <w:rsid w:val="000E5733"/>
     <w:rPr>
       <w:rFonts w:ascii="Courier New" w:hAnsi="Courier New" w:cs="Courier New"/>
     </w:rPr>
   </w:style>
-  <w:style w:type="character" w:styleId="HTMLTypewriter">
+  <w:style w:type="character" w:styleId="HTML7">
     <w:name w:val="HTML Typewriter"/>
     <w:rsid w:val="000E5733"/>
     <w:rPr>
@@ -11081,7 +11090,7 @@
       <w:szCs w:val="20"/>
     </w:rPr>
   </w:style>
-  <w:style w:type="character" w:styleId="HTMLVariable">
+  <w:style w:type="character" w:styleId="HTML8">
     <w:name w:val="HTML Variable"/>
     <w:rsid w:val="000E5733"/>
     <w:rPr>
@@ -11089,7 +11098,7 @@
       <w:iCs/>
     </w:rPr>
   </w:style>
-  <w:style w:type="character" w:styleId="Hyperlink">
+  <w:style w:type="character" w:styleId="af6">
     <w:name w:val="Hyperlink"/>
     <w:uiPriority w:val="99"/>
     <w:qFormat/>
@@ -11099,82 +11108,82 @@
       <w:u w:val="single"/>
     </w:rPr>
   </w:style>
-  <w:style w:type="paragraph" w:styleId="Index1">
+  <w:style w:type="paragraph" w:styleId="11">
     <w:name w:val="index 1"/>
-    <w:basedOn w:val="Normal"/>
+    <w:basedOn w:val="a2"/>
     <w:semiHidden/>
     <w:rsid w:val="000E5733"/>
     <w:pPr>
       <w:ind w:left="202" w:hanging="202"/>
     </w:pPr>
   </w:style>
-  <w:style w:type="paragraph" w:styleId="Index2">
+  <w:style w:type="paragraph" w:styleId="23">
     <w:name w:val="index 2"/>
-    <w:basedOn w:val="Normal"/>
+    <w:basedOn w:val="a2"/>
     <w:semiHidden/>
     <w:rsid w:val="000E5733"/>
     <w:pPr>
       <w:ind w:left="404" w:hanging="202"/>
     </w:pPr>
   </w:style>
-  <w:style w:type="paragraph" w:styleId="Index3">
+  <w:style w:type="paragraph" w:styleId="32">
     <w:name w:val="index 3"/>
-    <w:basedOn w:val="Normal"/>
+    <w:basedOn w:val="a2"/>
     <w:semiHidden/>
     <w:rsid w:val="000E5733"/>
     <w:pPr>
       <w:ind w:left="605" w:hanging="202"/>
     </w:pPr>
   </w:style>
-  <w:style w:type="paragraph" w:styleId="Index4">
+  <w:style w:type="paragraph" w:styleId="42">
     <w:name w:val="index 4"/>
-    <w:basedOn w:val="Normal"/>
+    <w:basedOn w:val="a2"/>
     <w:semiHidden/>
     <w:rsid w:val="000E5733"/>
     <w:pPr>
       <w:ind w:left="807" w:hanging="202"/>
     </w:pPr>
   </w:style>
-  <w:style w:type="paragraph" w:styleId="Index5">
+  <w:style w:type="paragraph" w:styleId="52">
     <w:name w:val="index 5"/>
-    <w:basedOn w:val="Normal"/>
+    <w:basedOn w:val="a2"/>
     <w:semiHidden/>
     <w:rsid w:val="000E5733"/>
     <w:pPr>
       <w:ind w:left="1008" w:hanging="202"/>
     </w:pPr>
   </w:style>
-  <w:style w:type="paragraph" w:styleId="Index6">
+  <w:style w:type="paragraph" w:styleId="60">
     <w:name w:val="index 6"/>
-    <w:basedOn w:val="Normal"/>
+    <w:basedOn w:val="a2"/>
     <w:semiHidden/>
     <w:rsid w:val="000E5733"/>
     <w:pPr>
       <w:ind w:left="1210" w:hanging="202"/>
     </w:pPr>
   </w:style>
-  <w:style w:type="paragraph" w:styleId="Index7">
+  <w:style w:type="paragraph" w:styleId="70">
     <w:name w:val="index 7"/>
-    <w:basedOn w:val="Normal"/>
+    <w:basedOn w:val="a2"/>
     <w:semiHidden/>
     <w:rsid w:val="000E5733"/>
     <w:pPr>
       <w:ind w:left="1412" w:hanging="202"/>
     </w:pPr>
   </w:style>
-  <w:style w:type="paragraph" w:styleId="Index8">
+  <w:style w:type="paragraph" w:styleId="80">
     <w:name w:val="index 8"/>
-    <w:basedOn w:val="Normal"/>
-    <w:next w:val="Index6"/>
+    <w:basedOn w:val="a2"/>
+    <w:next w:val="60"/>
     <w:semiHidden/>
     <w:rsid w:val="000E5733"/>
     <w:pPr>
       <w:ind w:left="1613" w:hanging="202"/>
     </w:pPr>
   </w:style>
-  <w:style w:type="paragraph" w:styleId="Index9">
+  <w:style w:type="paragraph" w:styleId="90">
     <w:name w:val="index 9"/>
-    <w:basedOn w:val="Normal"/>
+    <w:basedOn w:val="a2"/>
     <w:semiHidden/>
     <w:rsid w:val="000E5733"/>
     <w:pPr>
@@ -11183,8 +11192,8 @@
   </w:style>
   <w:style w:type="paragraph" w:customStyle="1" w:styleId="InfoBlue">
     <w:name w:val="InfoBlue"/>
-    <w:basedOn w:val="Normal"/>
-    <w:next w:val="BodyText"/>
+    <w:basedOn w:val="a2"/>
+    <w:next w:val="a3"/>
     <w:qFormat/>
     <w:rsid w:val="000E5733"/>
     <w:pPr>
@@ -11200,49 +11209,49 @@
       <w:color w:val="0000FF"/>
     </w:rPr>
   </w:style>
-  <w:style w:type="paragraph" w:styleId="List">
+  <w:style w:type="paragraph" w:styleId="af7">
     <w:name w:val="List"/>
-    <w:basedOn w:val="Normal"/>
+    <w:basedOn w:val="a2"/>
     <w:rsid w:val="000E5733"/>
     <w:pPr>
       <w:ind w:left="567"/>
     </w:pPr>
   </w:style>
-  <w:style w:type="paragraph" w:styleId="List2">
+  <w:style w:type="paragraph" w:styleId="24">
     <w:name w:val="List 2"/>
-    <w:basedOn w:val="Normal"/>
+    <w:basedOn w:val="a2"/>
     <w:rsid w:val="000E5733"/>
     <w:pPr>
       <w:ind w:left="851"/>
     </w:pPr>
   </w:style>
-  <w:style w:type="paragraph" w:styleId="List3">
+  <w:style w:type="paragraph" w:styleId="33">
     <w:name w:val="List 3"/>
-    <w:basedOn w:val="List"/>
+    <w:basedOn w:val="af7"/>
     <w:rsid w:val="000E5733"/>
     <w:pPr>
       <w:ind w:left="1134"/>
     </w:pPr>
   </w:style>
-  <w:style w:type="paragraph" w:styleId="List4">
+  <w:style w:type="paragraph" w:styleId="43">
     <w:name w:val="List 4"/>
-    <w:basedOn w:val="Normal"/>
+    <w:basedOn w:val="a2"/>
     <w:rsid w:val="000E5733"/>
     <w:pPr>
       <w:ind w:left="1418"/>
     </w:pPr>
   </w:style>
-  <w:style w:type="paragraph" w:styleId="List5">
+  <w:style w:type="paragraph" w:styleId="53">
     <w:name w:val="List 5"/>
-    <w:basedOn w:val="Normal"/>
+    <w:basedOn w:val="a2"/>
     <w:rsid w:val="000E5733"/>
     <w:pPr>
       <w:ind w:left="1701"/>
     </w:pPr>
   </w:style>
-  <w:style w:type="paragraph" w:styleId="ListBullet">
+  <w:style w:type="paragraph" w:styleId="a0">
     <w:name w:val="List Bullet"/>
-    <w:basedOn w:val="Normal"/>
+    <w:basedOn w:val="a2"/>
     <w:qFormat/>
     <w:rsid w:val="00CB16E7"/>
     <w:pPr>
@@ -11253,9 +11262,9 @@
       <w:contextualSpacing/>
     </w:pPr>
   </w:style>
-  <w:style w:type="paragraph" w:styleId="ListBullet2">
+  <w:style w:type="paragraph" w:styleId="20">
     <w:name w:val="List Bullet 2"/>
-    <w:basedOn w:val="Normal"/>
+    <w:basedOn w:val="a2"/>
     <w:rsid w:val="003438DB"/>
     <w:pPr>
       <w:numPr>
@@ -11270,9 +11279,9 @@
       <w:contextualSpacing/>
     </w:pPr>
   </w:style>
-  <w:style w:type="paragraph" w:styleId="ListBullet3">
+  <w:style w:type="paragraph" w:styleId="31">
     <w:name w:val="List Bullet 3"/>
-    <w:basedOn w:val="Normal"/>
+    <w:basedOn w:val="a2"/>
     <w:rsid w:val="003438DB"/>
     <w:pPr>
       <w:numPr>
@@ -11288,9 +11297,9 @@
       <w:contextualSpacing/>
     </w:pPr>
   </w:style>
-  <w:style w:type="paragraph" w:styleId="ListBullet4">
+  <w:style w:type="paragraph" w:styleId="41">
     <w:name w:val="List Bullet 4"/>
-    <w:basedOn w:val="List4"/>
+    <w:basedOn w:val="43"/>
     <w:rsid w:val="000E5733"/>
     <w:pPr>
       <w:numPr>
@@ -11303,9 +11312,9 @@
       <w:ind w:left="360"/>
     </w:pPr>
   </w:style>
-  <w:style w:type="paragraph" w:styleId="ListBullet5">
+  <w:style w:type="paragraph" w:styleId="50">
     <w:name w:val="List Bullet 5"/>
-    <w:basedOn w:val="Normal"/>
+    <w:basedOn w:val="a2"/>
     <w:rsid w:val="000E5733"/>
     <w:pPr>
       <w:numPr>
@@ -11318,54 +11327,54 @@
       <w:ind w:left="360"/>
     </w:pPr>
   </w:style>
-  <w:style w:type="paragraph" w:styleId="ListContinue">
+  <w:style w:type="paragraph" w:styleId="af8">
     <w:name w:val="List Continue"/>
-    <w:basedOn w:val="Normal"/>
+    <w:basedOn w:val="a2"/>
     <w:rsid w:val="000E5733"/>
     <w:pPr>
       <w:spacing w:after="120"/>
       <w:ind w:left="851"/>
     </w:pPr>
   </w:style>
-  <w:style w:type="paragraph" w:styleId="ListContinue2">
+  <w:style w:type="paragraph" w:styleId="25">
     <w:name w:val="List Continue 2"/>
-    <w:basedOn w:val="Normal"/>
+    <w:basedOn w:val="a2"/>
     <w:rsid w:val="000E5733"/>
     <w:pPr>
       <w:spacing w:after="120"/>
       <w:ind w:left="1134"/>
     </w:pPr>
   </w:style>
-  <w:style w:type="paragraph" w:styleId="ListContinue3">
+  <w:style w:type="paragraph" w:styleId="34">
     <w:name w:val="List Continue 3"/>
-    <w:basedOn w:val="Normal"/>
+    <w:basedOn w:val="a2"/>
     <w:rsid w:val="000E5733"/>
     <w:pPr>
       <w:spacing w:after="120"/>
       <w:ind w:left="1418"/>
     </w:pPr>
   </w:style>
-  <w:style w:type="paragraph" w:styleId="ListContinue4">
+  <w:style w:type="paragraph" w:styleId="44">
     <w:name w:val="List Continue 4"/>
-    <w:basedOn w:val="Normal"/>
+    <w:basedOn w:val="a2"/>
     <w:rsid w:val="000E5733"/>
     <w:pPr>
       <w:spacing w:after="120"/>
       <w:ind w:left="1701"/>
     </w:pPr>
   </w:style>
-  <w:style w:type="paragraph" w:styleId="ListContinue5">
+  <w:style w:type="paragraph" w:styleId="54">
     <w:name w:val="List Continue 5"/>
-    <w:basedOn w:val="Normal"/>
+    <w:basedOn w:val="a2"/>
     <w:rsid w:val="000E5733"/>
     <w:pPr>
       <w:spacing w:after="120"/>
       <w:ind w:left="1985"/>
     </w:pPr>
   </w:style>
-  <w:style w:type="paragraph" w:styleId="ListNumber">
+  <w:style w:type="paragraph" w:styleId="a">
     <w:name w:val="List Number"/>
-    <w:basedOn w:val="Normal"/>
+    <w:basedOn w:val="a2"/>
     <w:qFormat/>
     <w:rsid w:val="00131E4A"/>
     <w:pPr>
@@ -11377,9 +11386,9 @@
       <w:contextualSpacing/>
     </w:pPr>
   </w:style>
-  <w:style w:type="paragraph" w:styleId="ListNumber2">
+  <w:style w:type="paragraph" w:styleId="2">
     <w:name w:val="List Number 2"/>
-    <w:basedOn w:val="Normal"/>
+    <w:basedOn w:val="a2"/>
     <w:rsid w:val="000E5733"/>
     <w:pPr>
       <w:numPr>
@@ -11388,9 +11397,9 @@
       <w:ind w:hanging="720"/>
     </w:pPr>
   </w:style>
-  <w:style w:type="paragraph" w:styleId="ListNumber3">
+  <w:style w:type="paragraph" w:styleId="3">
     <w:name w:val="List Number 3"/>
-    <w:basedOn w:val="Normal"/>
+    <w:basedOn w:val="a2"/>
     <w:rsid w:val="000E5733"/>
     <w:pPr>
       <w:numPr>
@@ -11404,9 +11413,9 @@
       <w:ind w:left="360"/>
     </w:pPr>
   </w:style>
-  <w:style w:type="paragraph" w:styleId="ListNumber4">
+  <w:style w:type="paragraph" w:styleId="4">
     <w:name w:val="List Number 4"/>
-    <w:basedOn w:val="Normal"/>
+    <w:basedOn w:val="a2"/>
     <w:rsid w:val="000E5733"/>
     <w:pPr>
       <w:numPr>
@@ -11419,9 +11428,9 @@
       <w:ind w:left="360"/>
     </w:pPr>
   </w:style>
-  <w:style w:type="paragraph" w:styleId="ListNumber5">
+  <w:style w:type="paragraph" w:styleId="5">
     <w:name w:val="List Number 5"/>
-    <w:basedOn w:val="Normal"/>
+    <w:basedOn w:val="a2"/>
     <w:rsid w:val="000E5733"/>
     <w:pPr>
       <w:numPr>
@@ -11434,9 +11443,9 @@
       <w:ind w:left="360"/>
     </w:pPr>
   </w:style>
-  <w:style w:type="paragraph" w:styleId="MessageHeader">
+  <w:style w:type="paragraph" w:styleId="af9">
     <w:name w:val="Message Header"/>
-    <w:basedOn w:val="Normal"/>
+    <w:basedOn w:val="a2"/>
     <w:rsid w:val="000E5733"/>
     <w:pPr>
       <w:pBdr>
@@ -11454,18 +11463,18 @@
       <w:szCs w:val="24"/>
     </w:rPr>
   </w:style>
-  <w:style w:type="paragraph" w:styleId="NormalWeb">
+  <w:style w:type="paragraph" w:styleId="afa">
     <w:name w:val="Normal (Web)"/>
-    <w:basedOn w:val="Normal"/>
+    <w:basedOn w:val="a2"/>
     <w:rsid w:val="000E5733"/>
     <w:rPr>
       <w:sz w:val="24"/>
       <w:szCs w:val="24"/>
     </w:rPr>
   </w:style>
-  <w:style w:type="paragraph" w:styleId="NormalIndent">
+  <w:style w:type="paragraph" w:styleId="afb">
     <w:name w:val="Normal Indent"/>
-    <w:basedOn w:val="Normal"/>
+    <w:basedOn w:val="a2"/>
     <w:rsid w:val="000E5733"/>
     <w:pPr>
       <w:ind w:left="567"/>
@@ -11473,46 +11482,46 @@
   </w:style>
   <w:style w:type="paragraph" w:customStyle="1" w:styleId="Note">
     <w:name w:val="Note"/>
-    <w:basedOn w:val="Normal"/>
+    <w:basedOn w:val="a2"/>
     <w:rsid w:val="000E5733"/>
     <w:rPr>
       <w:b/>
     </w:rPr>
   </w:style>
-  <w:style w:type="paragraph" w:styleId="NoteHeading">
+  <w:style w:type="paragraph" w:styleId="afc">
     <w:name w:val="Note Heading"/>
-    <w:basedOn w:val="Normal"/>
-    <w:next w:val="BodyText"/>
-    <w:rsid w:val="000E5733"/>
-  </w:style>
-  <w:style w:type="character" w:styleId="PageNumber">
+    <w:basedOn w:val="a2"/>
+    <w:next w:val="a3"/>
+    <w:rsid w:val="000E5733"/>
+  </w:style>
+  <w:style w:type="character" w:styleId="afd">
     <w:name w:val="page number"/>
-    <w:basedOn w:val="DefaultParagraphFont"/>
-    <w:rsid w:val="000E5733"/>
-  </w:style>
-  <w:style w:type="paragraph" w:styleId="PlainText">
+    <w:basedOn w:val="a4"/>
+    <w:rsid w:val="000E5733"/>
+  </w:style>
+  <w:style w:type="paragraph" w:styleId="afe">
     <w:name w:val="Plain Text"/>
-    <w:basedOn w:val="Normal"/>
+    <w:basedOn w:val="a2"/>
     <w:rsid w:val="000E5733"/>
     <w:rPr>
       <w:rFonts w:ascii="Courier" w:hAnsi="Courier" w:cs="Courier New"/>
     </w:rPr>
   </w:style>
-  <w:style w:type="paragraph" w:styleId="Salutation">
+  <w:style w:type="paragraph" w:styleId="aff">
     <w:name w:val="Salutation"/>
-    <w:basedOn w:val="Normal"/>
-    <w:next w:val="BodyText"/>
-    <w:rsid w:val="000E5733"/>
-  </w:style>
-  <w:style w:type="paragraph" w:styleId="Signature">
+    <w:basedOn w:val="a2"/>
+    <w:next w:val="a3"/>
+    <w:rsid w:val="000E5733"/>
+  </w:style>
+  <w:style w:type="paragraph" w:styleId="aff0">
     <w:name w:val="Signature"/>
-    <w:basedOn w:val="Normal"/>
+    <w:basedOn w:val="a2"/>
     <w:rsid w:val="000E5733"/>
     <w:pPr>
       <w:ind w:left="4320"/>
     </w:pPr>
   </w:style>
-  <w:style w:type="character" w:styleId="Strong">
+  <w:style w:type="character" w:styleId="aff1">
     <w:name w:val="Strong"/>
     <w:rsid w:val="000E5733"/>
     <w:rPr>
@@ -11520,9 +11529,9 @@
       <w:bCs w:val="0"/>
     </w:rPr>
   </w:style>
-  <w:style w:type="paragraph" w:styleId="Subtitle">
+  <w:style w:type="paragraph" w:styleId="aff2">
     <w:name w:val="Subtitle"/>
-    <w:basedOn w:val="Normal"/>
+    <w:basedOn w:val="a2"/>
     <w:rsid w:val="000E5733"/>
     <w:pPr>
       <w:spacing w:after="60"/>
@@ -11537,8 +11546,8 @@
   </w:style>
   <w:style w:type="paragraph" w:customStyle="1" w:styleId="TitleSubject">
     <w:name w:val="Title Subject"/>
-    <w:basedOn w:val="Normal"/>
-    <w:next w:val="Normal"/>
+    <w:basedOn w:val="a2"/>
+    <w:next w:val="a2"/>
     <w:rsid w:val="000E5733"/>
     <w:pPr>
       <w:keepNext/>
@@ -11563,7 +11572,7 @@
   <w:style w:type="paragraph" w:customStyle="1" w:styleId="SubtitleCover">
     <w:name w:val="Subtitle Cover"/>
     <w:basedOn w:val="TitleSubject"/>
-    <w:next w:val="BodyText"/>
+    <w:next w:val="a3"/>
     <w:rsid w:val="000E5733"/>
     <w:pPr>
       <w:pBdr>
@@ -11582,9 +11591,9 @@
       <w:sz w:val="48"/>
     </w:rPr>
   </w:style>
-  <w:style w:type="table" w:styleId="Table3Deffects1">
+  <w:style w:type="table" w:styleId="12">
     <w:name w:val="Table 3D effects 1"/>
-    <w:basedOn w:val="TableNormal"/>
+    <w:basedOn w:val="a5"/>
     <w:rsid w:val="000E5733"/>
     <w:pPr>
       <w:widowControl w:val="0"/>
@@ -11699,9 +11708,9 @@
       </w:tcPr>
     </w:tblStylePr>
   </w:style>
-  <w:style w:type="table" w:styleId="Table3Deffects2">
+  <w:style w:type="table" w:styleId="26">
     <w:name w:val="Table 3D effects 2"/>
-    <w:basedOn w:val="TableNormal"/>
+    <w:basedOn w:val="a5"/>
     <w:rsid w:val="000E5733"/>
     <w:pPr>
       <w:widowControl w:val="0"/>
@@ -11780,9 +11789,9 @@
       </w:tcPr>
     </w:tblStylePr>
   </w:style>
-  <w:style w:type="table" w:styleId="Table3Deffects3">
+  <w:style w:type="table" w:styleId="35">
     <w:name w:val="Table 3D effects 3"/>
-    <w:basedOn w:val="TableNormal"/>
+    <w:basedOn w:val="a5"/>
     <w:rsid w:val="000E5733"/>
     <w:pPr>
       <w:widowControl w:val="0"/>
@@ -11877,20 +11886,20 @@
       </w:tcPr>
     </w:tblStylePr>
   </w:style>
-  <w:style w:type="paragraph" w:styleId="TableofAuthorities">
+  <w:style w:type="paragraph" w:styleId="aff3">
     <w:name w:val="table of authorities"/>
-    <w:basedOn w:val="Normal"/>
-    <w:next w:val="BodyText"/>
+    <w:basedOn w:val="a2"/>
+    <w:next w:val="a3"/>
     <w:semiHidden/>
     <w:rsid w:val="000E5733"/>
     <w:pPr>
       <w:ind w:left="200" w:hanging="200"/>
     </w:pPr>
   </w:style>
-  <w:style w:type="paragraph" w:styleId="TableofFigures">
+  <w:style w:type="paragraph" w:styleId="aff4">
     <w:name w:val="table of figures"/>
-    <w:basedOn w:val="Normal"/>
-    <w:next w:val="BodyText"/>
+    <w:basedOn w:val="a2"/>
+    <w:next w:val="a3"/>
     <w:semiHidden/>
     <w:rsid w:val="000E5733"/>
     <w:pPr>
@@ -11899,7 +11908,7 @@
   </w:style>
   <w:style w:type="paragraph" w:customStyle="1" w:styleId="TableText">
     <w:name w:val="Table_Text"/>
-    <w:basedOn w:val="Normal"/>
+    <w:basedOn w:val="a2"/>
     <w:qFormat/>
     <w:rsid w:val="00AC5A33"/>
     <w:pPr>
@@ -11927,10 +11936,10 @@
       <w:lang w:val="en-GB"/>
     </w:rPr>
   </w:style>
-  <w:style w:type="paragraph" w:styleId="Title">
+  <w:style w:type="paragraph" w:styleId="aff5">
     <w:name w:val="Title"/>
-    <w:basedOn w:val="Normal"/>
-    <w:next w:val="BodyText"/>
+    <w:basedOn w:val="a2"/>
+    <w:next w:val="a3"/>
     <w:rsid w:val="000E5733"/>
     <w:pPr>
       <w:spacing w:line="240" w:lineRule="auto"/>
@@ -11942,10 +11951,10 @@
       <w:sz w:val="36"/>
     </w:rPr>
   </w:style>
-  <w:style w:type="paragraph" w:styleId="TOAHeading">
+  <w:style w:type="paragraph" w:styleId="aff6">
     <w:name w:val="toa heading"/>
-    <w:basedOn w:val="Normal"/>
-    <w:next w:val="BodyText"/>
+    <w:basedOn w:val="a2"/>
+    <w:next w:val="a3"/>
     <w:semiHidden/>
     <w:rsid w:val="000E5733"/>
     <w:pPr>
@@ -11959,10 +11968,10 @@
       <w:szCs w:val="24"/>
     </w:rPr>
   </w:style>
-  <w:style w:type="paragraph" w:styleId="TOC1">
+  <w:style w:type="paragraph" w:styleId="13">
     <w:name w:val="toc 1"/>
-    <w:basedOn w:val="Normal"/>
-    <w:next w:val="Normal"/>
+    <w:basedOn w:val="a2"/>
+    <w:next w:val="a2"/>
     <w:uiPriority w:val="39"/>
     <w:rsid w:val="000E5733"/>
     <w:pPr>
@@ -11975,10 +11984,10 @@
       <w:szCs w:val="24"/>
     </w:rPr>
   </w:style>
-  <w:style w:type="paragraph" w:styleId="TOC2">
+  <w:style w:type="paragraph" w:styleId="27">
     <w:name w:val="toc 2"/>
-    <w:basedOn w:val="Normal"/>
-    <w:next w:val="Normal"/>
+    <w:basedOn w:val="a2"/>
+    <w:next w:val="a2"/>
     <w:uiPriority w:val="39"/>
     <w:rsid w:val="000E5733"/>
     <w:pPr>
@@ -11989,10 +11998,10 @@
       <w:szCs w:val="24"/>
     </w:rPr>
   </w:style>
-  <w:style w:type="paragraph" w:styleId="TOC3">
+  <w:style w:type="paragraph" w:styleId="36">
     <w:name w:val="toc 3"/>
-    <w:basedOn w:val="Normal"/>
-    <w:next w:val="Normal"/>
+    <w:basedOn w:val="a2"/>
+    <w:next w:val="a2"/>
     <w:uiPriority w:val="39"/>
     <w:rsid w:val="000E5733"/>
     <w:pPr>
@@ -12004,10 +12013,10 @@
       <w:szCs w:val="24"/>
     </w:rPr>
   </w:style>
-  <w:style w:type="paragraph" w:styleId="TOC4">
+  <w:style w:type="paragraph" w:styleId="45">
     <w:name w:val="toc 4"/>
-    <w:basedOn w:val="Normal"/>
-    <w:next w:val="Normal"/>
+    <w:basedOn w:val="a2"/>
+    <w:next w:val="a2"/>
     <w:semiHidden/>
     <w:rsid w:val="000E5733"/>
     <w:pPr>
@@ -12017,10 +12026,10 @@
       <w:szCs w:val="21"/>
     </w:rPr>
   </w:style>
-  <w:style w:type="paragraph" w:styleId="TOC5">
+  <w:style w:type="paragraph" w:styleId="55">
     <w:name w:val="toc 5"/>
-    <w:basedOn w:val="Normal"/>
-    <w:next w:val="Normal"/>
+    <w:basedOn w:val="a2"/>
+    <w:next w:val="a2"/>
     <w:semiHidden/>
     <w:rsid w:val="000E5733"/>
     <w:pPr>
@@ -12030,10 +12039,10 @@
       <w:szCs w:val="21"/>
     </w:rPr>
   </w:style>
-  <w:style w:type="paragraph" w:styleId="TOC6">
+  <w:style w:type="paragraph" w:styleId="61">
     <w:name w:val="toc 6"/>
-    <w:basedOn w:val="Normal"/>
-    <w:next w:val="Normal"/>
+    <w:basedOn w:val="a2"/>
+    <w:next w:val="a2"/>
     <w:semiHidden/>
     <w:rsid w:val="000E5733"/>
     <w:pPr>
@@ -12043,10 +12052,10 @@
       <w:szCs w:val="21"/>
     </w:rPr>
   </w:style>
-  <w:style w:type="paragraph" w:styleId="TOC7">
+  <w:style w:type="paragraph" w:styleId="71">
     <w:name w:val="toc 7"/>
-    <w:basedOn w:val="Normal"/>
-    <w:next w:val="Normal"/>
+    <w:basedOn w:val="a2"/>
+    <w:next w:val="a2"/>
     <w:semiHidden/>
     <w:rsid w:val="000E5733"/>
     <w:pPr>
@@ -12056,10 +12065,10 @@
       <w:szCs w:val="21"/>
     </w:rPr>
   </w:style>
-  <w:style w:type="paragraph" w:styleId="TOC8">
+  <w:style w:type="paragraph" w:styleId="81">
     <w:name w:val="toc 8"/>
-    <w:basedOn w:val="Normal"/>
-    <w:next w:val="Normal"/>
+    <w:basedOn w:val="a2"/>
+    <w:next w:val="a2"/>
     <w:semiHidden/>
     <w:rsid w:val="000E5733"/>
     <w:pPr>
@@ -12069,10 +12078,10 @@
       <w:szCs w:val="21"/>
     </w:rPr>
   </w:style>
-  <w:style w:type="paragraph" w:styleId="TOC9">
+  <w:style w:type="paragraph" w:styleId="91">
     <w:name w:val="toc 9"/>
-    <w:basedOn w:val="Normal"/>
-    <w:next w:val="Normal"/>
+    <w:basedOn w:val="a2"/>
+    <w:next w:val="a2"/>
     <w:semiHidden/>
     <w:rsid w:val="000E5733"/>
     <w:pPr>
@@ -12084,7 +12093,7 @@
   </w:style>
   <w:style w:type="numbering" w:styleId="111111">
     <w:name w:val="Outline List 2"/>
-    <w:basedOn w:val="NoList"/>
+    <w:basedOn w:val="a6"/>
     <w:rsid w:val="000E5733"/>
     <w:pPr>
       <w:numPr>
@@ -12094,7 +12103,7 @@
   </w:style>
   <w:style w:type="numbering" w:styleId="1ai">
     <w:name w:val="Outline List 1"/>
-    <w:basedOn w:val="NoList"/>
+    <w:basedOn w:val="a6"/>
     <w:rsid w:val="000E5733"/>
     <w:pPr>
       <w:numPr>
@@ -12102,9 +12111,9 @@
       </w:numPr>
     </w:pPr>
   </w:style>
-  <w:style w:type="table" w:styleId="TableGrid">
+  <w:style w:type="table" w:styleId="aff7">
     <w:name w:val="Table Grid"/>
-    <w:basedOn w:val="TableNormal"/>
+    <w:basedOn w:val="a5"/>
     <w:rsid w:val="005731ED"/>
     <w:pPr>
       <w:widowControl w:val="0"/>
@@ -12128,9 +12137,9 @@
       </w:tblCellMar>
     </w:tblPr>
   </w:style>
-  <w:style w:type="table" w:styleId="TableGrid2">
+  <w:style w:type="table" w:styleId="28">
     <w:name w:val="Table Grid 2"/>
-    <w:basedOn w:val="TableNormal"/>
+    <w:basedOn w:val="a5"/>
     <w:rsid w:val="008450FB"/>
     <w:pPr>
       <w:widowControl w:val="0"/>
@@ -12224,7 +12233,7 @@
   </w:style>
   <w:style w:type="paragraph" w:customStyle="1" w:styleId="Captionstyle">
     <w:name w:val="Caption_style"/>
-    <w:basedOn w:val="BodyText"/>
+    <w:basedOn w:val="a3"/>
     <w:rsid w:val="00173FBC"/>
     <w:pPr>
       <w:jc w:val="center"/>
@@ -12233,27 +12242,27 @@
       <w:sz w:val="16"/>
     </w:rPr>
   </w:style>
-  <w:style w:type="character" w:customStyle="1" w:styleId="BodyTextChar">
-    <w:name w:val="Body Text Char"/>
-    <w:link w:val="BodyText"/>
+  <w:style w:type="character" w:customStyle="1" w:styleId="a9">
+    <w:name w:val="Основной текст Знак"/>
+    <w:link w:val="a3"/>
     <w:rsid w:val="007F026A"/>
     <w:rPr>
       <w:lang w:val="en-US" w:eastAsia="en-US" w:bidi="ar-SA"/>
     </w:rPr>
   </w:style>
-  <w:style w:type="paragraph" w:styleId="ListParagraph">
+  <w:style w:type="paragraph" w:styleId="aff8">
     <w:name w:val="List Paragraph"/>
-    <w:basedOn w:val="Normal"/>
+    <w:basedOn w:val="a2"/>
     <w:uiPriority w:val="34"/>
     <w:rsid w:val="00C3363B"/>
     <w:pPr>
       <w:ind w:left="720"/>
     </w:pPr>
   </w:style>
-  <w:style w:type="character" w:customStyle="1" w:styleId="Heading1Char">
-    <w:name w:val="Heading 1 Char"/>
-    <w:basedOn w:val="DefaultParagraphFont"/>
-    <w:link w:val="Heading1"/>
+  <w:style w:type="character" w:customStyle="1" w:styleId="10">
+    <w:name w:val="Заголовок 1 Знак"/>
+    <w:basedOn w:val="a4"/>
+    <w:link w:val="1"/>
     <w:rsid w:val="00673EDC"/>
     <w:rPr>
       <w:rFonts w:ascii="Arial" w:hAnsi="Arial"/>
@@ -12261,9 +12270,9 @@
       <w:sz w:val="24"/>
     </w:rPr>
   </w:style>
-  <w:style w:type="table" w:styleId="MediumList2-Accent1">
+  <w:style w:type="table" w:styleId="2-1">
     <w:name w:val="Medium List 2 Accent 1"/>
-    <w:basedOn w:val="TableNormal"/>
+    <w:basedOn w:val="a5"/>
     <w:uiPriority w:val="66"/>
     <w:rsid w:val="009979F3"/>
     <w:rPr>
@@ -12387,9 +12396,9 @@
       </w:tcPr>
     </w:tblStylePr>
   </w:style>
-  <w:style w:type="table" w:styleId="LightList-Accent1">
+  <w:style w:type="table" w:styleId="-1">
     <w:name w:val="Light List Accent 1"/>
-    <w:basedOn w:val="TableNormal"/>
+    <w:basedOn w:val="a5"/>
     <w:uiPriority w:val="61"/>
     <w:rsid w:val="00337546"/>
     <w:tblPr>
@@ -12476,19 +12485,19 @@
       </w:tcPr>
     </w:tblStylePr>
   </w:style>
-  <w:style w:type="character" w:customStyle="1" w:styleId="HTMLPreformattedChar">
-    <w:name w:val="HTML Preformatted Char"/>
-    <w:basedOn w:val="DefaultParagraphFont"/>
-    <w:link w:val="HTMLPreformatted"/>
+  <w:style w:type="character" w:customStyle="1" w:styleId="HTML6">
+    <w:name w:val="Стандартный HTML Знак"/>
+    <w:basedOn w:val="a4"/>
+    <w:link w:val="HTML5"/>
     <w:uiPriority w:val="99"/>
     <w:rsid w:val="00337546"/>
     <w:rPr>
       <w:rFonts w:ascii="Courier New" w:hAnsi="Courier New" w:cs="Courier New"/>
     </w:rPr>
   </w:style>
-  <w:style w:type="table" w:styleId="LightShading-Accent5">
+  <w:style w:type="table" w:styleId="-5">
     <w:name w:val="Light Shading Accent 5"/>
-    <w:basedOn w:val="TableNormal"/>
+    <w:basedOn w:val="a5"/>
     <w:uiPriority w:val="60"/>
     <w:rsid w:val="00337546"/>
     <w:rPr>
@@ -12586,9 +12595,9 @@
       </w:tcPr>
     </w:tblStylePr>
   </w:style>
-  <w:style w:type="table" w:styleId="MediumList2-Accent4">
+  <w:style w:type="table" w:styleId="2-4">
     <w:name w:val="Medium List 2 Accent 4"/>
-    <w:basedOn w:val="TableNormal"/>
+    <w:basedOn w:val="a5"/>
     <w:uiPriority w:val="66"/>
     <w:rsid w:val="00173244"/>
     <w:rPr>
@@ -12711,9 +12720,9 @@
       </w:tcPr>
     </w:tblStylePr>
   </w:style>
-  <w:style w:type="table" w:styleId="LightList-Accent4">
+  <w:style w:type="table" w:styleId="-4">
     <w:name w:val="Light List Accent 4"/>
-    <w:basedOn w:val="TableNormal"/>
+    <w:basedOn w:val="a5"/>
     <w:uiPriority w:val="61"/>
     <w:rsid w:val="00173244"/>
     <w:tblPr>
@@ -12800,9 +12809,9 @@
       </w:tcPr>
     </w:tblStylePr>
   </w:style>
-  <w:style w:type="table" w:styleId="LightShading-Accent4">
+  <w:style w:type="table" w:styleId="-40">
     <w:name w:val="Light Shading Accent 4"/>
-    <w:basedOn w:val="TableNormal"/>
+    <w:basedOn w:val="a5"/>
     <w:uiPriority w:val="60"/>
     <w:rsid w:val="00173244"/>
     <w:rPr>
@@ -12900,9 +12909,9 @@
       </w:tcPr>
     </w:tblStylePr>
   </w:style>
-  <w:style w:type="table" w:styleId="LightShading-Accent1">
+  <w:style w:type="table" w:styleId="-10">
     <w:name w:val="Light Shading Accent 1"/>
-    <w:basedOn w:val="TableNormal"/>
+    <w:basedOn w:val="a5"/>
     <w:uiPriority w:val="60"/>
     <w:rsid w:val="00173244"/>
     <w:rPr>
@@ -13000,9 +13009,9 @@
       </w:tcPr>
     </w:tblStylePr>
   </w:style>
-  <w:style w:type="table" w:styleId="MediumList2-Accent5">
+  <w:style w:type="table" w:styleId="2-5">
     <w:name w:val="Medium List 2 Accent 5"/>
-    <w:basedOn w:val="TableNormal"/>
+    <w:basedOn w:val="a5"/>
     <w:uiPriority w:val="66"/>
     <w:rsid w:val="00173244"/>
     <w:rPr>

</xml_diff>